<commit_message>
feat: create html form in aside
</commit_message>
<xml_diff>
--- a/phase-4/C-WT-AT2-POR-Phase-4.docx
+++ b/phase-4/C-WT-AT2-POR-Phase-4.docx
@@ -7316,6 +7316,7 @@
               </w:rPr>
               <w:t xml:space="preserve">WebStorm, </w:t>
             </w:r>
+            <w:proofErr w:type="spellStart"/>
             <w:r>
               <w:rPr>
                 <w:sz w:val="20"/>
@@ -7323,6 +7324,7 @@
               </w:rPr>
               <w:t>PhpStorm</w:t>
             </w:r>
+            <w:proofErr w:type="spellEnd"/>
           </w:p>
           <w:p>
             <w:pPr>
@@ -8121,9 +8123,11 @@
                     <w:jc w:val="center"/>
                     <w:textAlignment w:val="baseline"/>
                   </w:pPr>
+                  <w:proofErr w:type="spellStart"/>
                   <w:r>
                     <w:t>Laragon</w:t>
                   </w:r>
+                  <w:proofErr w:type="spellEnd"/>
                 </w:p>
                 <w:p>
                   <w:pPr>
@@ -9141,7 +9145,23 @@
             </w:pPr>
             <w:r>
               <w:lastRenderedPageBreak/>
-              <w:t>Phase 3: Pwity Pweese!</w:t>
+              <w:t xml:space="preserve">Phase 3: </w:t>
+            </w:r>
+            <w:proofErr w:type="spellStart"/>
+            <w:r>
+              <w:t>Pwity</w:t>
+            </w:r>
+            <w:proofErr w:type="spellEnd"/>
+            <w:r>
+              <w:t xml:space="preserve"> </w:t>
+            </w:r>
+            <w:proofErr w:type="spellStart"/>
+            <w:r>
+              <w:t>Pweese</w:t>
+            </w:r>
+            <w:proofErr w:type="spellEnd"/>
+            <w:r>
+              <w:t>!</w:t>
             </w:r>
           </w:p>
           <w:p>
@@ -13200,7 +13220,15 @@
           </w:p>
           <w:p>
             <w:r>
-              <w:t>The final, fifth phase, requires you to implement a single page design using the TailwindCSS framework.</w:t>
+              <w:t xml:space="preserve">The final, fifth phase, requires you to implement a single page design using the </w:t>
+            </w:r>
+            <w:proofErr w:type="spellStart"/>
+            <w:r>
+              <w:t>TailwindCSS</w:t>
+            </w:r>
+            <w:proofErr w:type="spellEnd"/>
+            <w:r>
+              <w:t xml:space="preserve"> framework.</w:t>
             </w:r>
             <w:r>
               <w:rPr>
@@ -13980,7 +14008,23 @@
                 <w:sz w:val="20"/>
                 <w:szCs w:val="20"/>
               </w:rPr>
-              <w:t>Implement TailwindCSS into the provided site index page.</w:t>
+              <w:t xml:space="preserve">Implement </w:t>
+            </w:r>
+            <w:proofErr w:type="spellStart"/>
+            <w:r>
+              <w:rPr>
+                <w:sz w:val="20"/>
+                <w:szCs w:val="20"/>
+              </w:rPr>
+              <w:t>TailwindCSS</w:t>
+            </w:r>
+            <w:proofErr w:type="spellEnd"/>
+            <w:r>
+              <w:rPr>
+                <w:sz w:val="20"/>
+                <w:szCs w:val="20"/>
+              </w:rPr>
+              <w:t xml:space="preserve"> into the provided site index page.</w:t>
             </w:r>
           </w:p>
           <w:p>
@@ -14998,6 +15042,11 @@
                     <w:spacing w:line="312" w:lineRule="auto"/>
                     <w:textAlignment w:val="baseline"/>
                   </w:pPr>
+                  <w:proofErr w:type="spellStart"/>
+                  <w:r>
+                    <w:t>Web_tech</w:t>
+                  </w:r>
+                  <w:proofErr w:type="spellEnd"/>
                 </w:p>
               </w:tc>
             </w:tr>
@@ -15026,6 +15075,20 @@
                     <w:spacing w:line="312" w:lineRule="auto"/>
                     <w:textAlignment w:val="baseline"/>
                   </w:pPr>
+                  <w:hyperlink r:id="rId18" w:history="1">
+                    <w:r>
+                      <w:rPr>
+                        <w:rStyle w:val="Hyperlink"/>
+                      </w:rPr>
+                      <w:t>https://github.com/GooseTafe/web_tech</w:t>
+                    </w:r>
+                  </w:hyperlink>
+                </w:p>
+                <w:p>
+                  <w:pPr>
+                    <w:spacing w:line="312" w:lineRule="auto"/>
+                    <w:textAlignment w:val="baseline"/>
+                  </w:pPr>
                 </w:p>
               </w:tc>
             </w:tr>
@@ -15163,7 +15226,7 @@
             <w:r>
               <w:t xml:space="preserve">Choose a single API route form the following resource: </w:t>
             </w:r>
-            <w:hyperlink r:id="rId18" w:history="1">
+            <w:hyperlink r:id="rId19" w:history="1">
               <w:r>
                 <w:rPr>
                   <w:rStyle w:val="Hyperlink"/>
@@ -15209,6 +15272,14 @@
                     <w:spacing w:line="312" w:lineRule="auto"/>
                     <w:textAlignment w:val="baseline"/>
                   </w:pPr>
+                  <w:r>
+                    <w:t>/v1/</w:t>
+                  </w:r>
+                  <w:proofErr w:type="spellStart"/>
+                  <w:r>
+                    <w:t>dadjokes</w:t>
+                  </w:r>
+                  <w:proofErr w:type="spellEnd"/>
                 </w:p>
               </w:tc>
             </w:tr>
@@ -15240,6 +15311,20 @@
                     <w:spacing w:line="312" w:lineRule="auto"/>
                     <w:textAlignment w:val="baseline"/>
                   </w:pPr>
+                  <w:hyperlink r:id="rId20" w:history="1">
+                    <w:r>
+                      <w:rPr>
+                        <w:rStyle w:val="Hyperlink"/>
+                      </w:rPr>
+                      <w:t>https://api-ninjas.com/api/dadjokes</w:t>
+                    </w:r>
+                  </w:hyperlink>
+                </w:p>
+                <w:p>
+                  <w:pPr>
+                    <w:spacing w:line="312" w:lineRule="auto"/>
+                    <w:textAlignment w:val="baseline"/>
+                  </w:pPr>
                 </w:p>
               </w:tc>
             </w:tr>
@@ -15441,7 +15526,7 @@
                           <pic:cNvPicPr/>
                         </pic:nvPicPr>
                         <pic:blipFill>
-                          <a:blip r:embed="rId19" cstate="print">
+                          <a:blip r:embed="rId21" cstate="print">
                             <a:extLst>
                               <a:ext uri="{28A0092B-C50C-407E-A947-70E740481C1C}">
                                 <a14:useLocalDpi xmlns:a14="http://schemas.microsoft.com/office/drawing/2010/main" val="0"/>
@@ -15608,8 +15693,16 @@
               <w:rPr>
                 <w:rStyle w:val="CodeInline"/>
               </w:rPr>
-              <w:t>.gitignore</w:t>
-            </w:r>
+              <w:t>.</w:t>
+            </w:r>
+            <w:proofErr w:type="spellStart"/>
+            <w:r>
+              <w:rPr>
+                <w:rStyle w:val="CodeInline"/>
+              </w:rPr>
+              <w:t>gitignore</w:t>
+            </w:r>
+            <w:proofErr w:type="spellEnd"/>
             <w:r>
               <w:t>” file in the repository.</w:t>
             </w:r>
@@ -15960,8 +16053,16 @@
               <w:rPr>
                 <w:rStyle w:val="CodeInline"/>
               </w:rPr>
-              <w:t>.gitignore</w:t>
-            </w:r>
+              <w:t>.</w:t>
+            </w:r>
+            <w:proofErr w:type="spellStart"/>
+            <w:r>
+              <w:rPr>
+                <w:rStyle w:val="CodeInline"/>
+              </w:rPr>
+              <w:t>gitignore</w:t>
+            </w:r>
+            <w:proofErr w:type="spellEnd"/>
             <w:r>
               <w:t>” file in the repository.</w:t>
             </w:r>
@@ -16123,8 +16224,13 @@
               <w:pStyle w:val="Heading2"/>
             </w:pPr>
             <w:r>
-              <w:t>Adding Javascript</w:t>
-            </w:r>
+              <w:t xml:space="preserve">Adding </w:t>
+            </w:r>
+            <w:proofErr w:type="spellStart"/>
+            <w:r>
+              <w:t>Javascript</w:t>
+            </w:r>
+            <w:proofErr w:type="spellEnd"/>
           </w:p>
           <w:p>
             <w:pPr>
@@ -16237,8 +16343,17 @@
                 <w:i/>
                 <w:iCs/>
               </w:rPr>
-              <w:t xml:space="preserve"> json</w:t>
-            </w:r>
+              <w:t xml:space="preserve"> </w:t>
+            </w:r>
+            <w:proofErr w:type="spellStart"/>
+            <w:r>
+              <w:rPr>
+                <w:i/>
+                <w:iCs/>
+              </w:rPr>
+              <w:t>json</w:t>
+            </w:r>
+            <w:proofErr w:type="spellEnd"/>
             <w:r>
               <w:t xml:space="preserve"> response </w:t>
             </w:r>
@@ -16289,8 +16404,16 @@
               <w:rPr>
                 <w:rStyle w:val="CodeInline"/>
               </w:rPr>
-              <w:t>.gitignore</w:t>
-            </w:r>
+              <w:t>.</w:t>
+            </w:r>
+            <w:proofErr w:type="spellStart"/>
+            <w:r>
+              <w:rPr>
+                <w:rStyle w:val="CodeInline"/>
+              </w:rPr>
+              <w:t>gitignore</w:t>
+            </w:r>
+            <w:proofErr w:type="spellEnd"/>
             <w:r>
               <w:t>” file in the repository.</w:t>
             </w:r>
@@ -16332,7 +16455,21 @@
               <w:rPr>
                 <w:rStyle w:val="IntenseEmphasis"/>
               </w:rPr>
-              <w:t xml:space="preserve"> create event listener and api call for new form</w:t>
+              <w:t xml:space="preserve"> create event listener and </w:t>
+            </w:r>
+            <w:proofErr w:type="spellStart"/>
+            <w:r>
+              <w:rPr>
+                <w:rStyle w:val="IntenseEmphasis"/>
+              </w:rPr>
+              <w:t>api</w:t>
+            </w:r>
+            <w:proofErr w:type="spellEnd"/>
+            <w:r>
+              <w:rPr>
+                <w:rStyle w:val="IntenseEmphasis"/>
+              </w:rPr>
+              <w:t xml:space="preserve"> call for new form</w:t>
             </w:r>
           </w:p>
           <w:p>
@@ -17037,7 +17174,15 @@
     </w:p>
     <w:p>
       <w:r>
-        <w:t>Many may be applied via the use of PhpStorm, PyCharm or similar plugins and code formatting</w:t>
+        <w:t xml:space="preserve">Many may be applied via the use of </w:t>
+      </w:r>
+      <w:proofErr w:type="spellStart"/>
+      <w:r>
+        <w:t>PhpStorm</w:t>
+      </w:r>
+      <w:proofErr w:type="spellEnd"/>
+      <w:r>
+        <w:t>, PyCharm or similar plugins and code formatting</w:t>
       </w:r>
       <w:r>
         <w:t>.</w:t>
@@ -17086,7 +17231,7 @@
           <w:szCs w:val="22"/>
         </w:rPr>
       </w:pPr>
-      <w:hyperlink r:id="rId20" w:history="1">
+      <w:hyperlink r:id="rId22" w:history="1">
         <w:r>
           <w:rPr>
             <w:rStyle w:val="Hyperlink"/>
@@ -17107,7 +17252,7 @@
           <w:szCs w:val="22"/>
         </w:rPr>
       </w:pPr>
-      <w:hyperlink r:id="rId21" w:history="1">
+      <w:hyperlink r:id="rId23" w:history="1">
         <w:r>
           <w:rPr>
             <w:rStyle w:val="Hyperlink"/>
@@ -17128,7 +17273,7 @@
           <w:szCs w:val="22"/>
         </w:rPr>
       </w:pPr>
-      <w:hyperlink r:id="rId22" w:history="1">
+      <w:hyperlink r:id="rId24" w:history="1">
         <w:r>
           <w:rPr>
             <w:rStyle w:val="Hyperlink"/>
@@ -17181,7 +17326,7 @@
           <w:szCs w:val="22"/>
         </w:rPr>
       </w:pPr>
-      <w:hyperlink r:id="rId23" w:history="1">
+      <w:hyperlink r:id="rId25" w:history="1">
         <w:r>
           <w:rPr>
             <w:rStyle w:val="Hyperlink"/>
@@ -17202,7 +17347,7 @@
           <w:szCs w:val="22"/>
         </w:rPr>
       </w:pPr>
-      <w:hyperlink r:id="rId24" w:history="1">
+      <w:hyperlink r:id="rId26" w:history="1">
         <w:r>
           <w:rPr>
             <w:rStyle w:val="Hyperlink"/>
@@ -17261,7 +17406,7 @@
           <w:u w:val="none"/>
         </w:rPr>
       </w:pPr>
-      <w:hyperlink r:id="rId25" w:history="1">
+      <w:hyperlink r:id="rId27" w:history="1">
         <w:r>
           <w:rPr>
             <w:rStyle w:val="Hyperlink"/>
@@ -17273,13 +17418,21 @@
     </w:p>
     <w:p>
       <w:r>
-        <w:t>Note that P</w:t>
+        <w:t xml:space="preserve">Note that </w:t>
+      </w:r>
+      <w:proofErr w:type="spellStart"/>
+      <w:r>
+        <w:t>P</w:t>
       </w:r>
       <w:r>
         <w:t>hp</w:t>
       </w:r>
       <w:r>
-        <w:t>Storm and WebStorm will format code to their own standard, which is acceptable.</w:t>
+        <w:t>Storm</w:t>
+      </w:r>
+      <w:proofErr w:type="spellEnd"/>
+      <w:r>
+        <w:t xml:space="preserve"> and WebStorm will format code to their own standard, which is acceptable.</w:t>
       </w:r>
     </w:p>
     <w:p>
@@ -17322,7 +17475,7 @@
           <w:szCs w:val="22"/>
         </w:rPr>
       </w:pPr>
-      <w:hyperlink r:id="rId26" w:history="1">
+      <w:hyperlink r:id="rId28" w:history="1">
         <w:r>
           <w:rPr>
             <w:rStyle w:val="Hyperlink"/>
@@ -17336,13 +17489,21 @@
       <w:bookmarkStart w:id="37" w:name="_Toc82066987"/>
       <w:bookmarkStart w:id="38" w:name="_Toc94976445"/>
       <w:r>
-        <w:t>Note that P</w:t>
+        <w:t xml:space="preserve">Note that </w:t>
+      </w:r>
+      <w:proofErr w:type="spellStart"/>
+      <w:r>
+        <w:t>P</w:t>
       </w:r>
       <w:r>
         <w:t>hp</w:t>
       </w:r>
       <w:r>
-        <w:t>Storm and WebStorm will format code to their own standard, which is acceptable.</w:t>
+        <w:t>Storm</w:t>
+      </w:r>
+      <w:proofErr w:type="spellEnd"/>
+      <w:r>
+        <w:t xml:space="preserve"> and WebStorm will format code to their own standard, which is acceptable.</w:t>
       </w:r>
     </w:p>
     <w:p>
@@ -17826,8 +17987,13 @@
               <w:cnfStyle w:val="000000000000" w:firstRow="0" w:lastRow="0" w:firstColumn="0" w:lastColumn="0" w:oddVBand="0" w:evenVBand="0" w:oddHBand="0" w:evenHBand="0" w:firstRowFirstColumn="0" w:firstRowLastColumn="0" w:lastRowFirstColumn="0" w:lastRowLastColumn="0"/>
             </w:pPr>
             <w:r>
-              <w:t>.js</w:t>
-            </w:r>
+              <w:t>.</w:t>
+            </w:r>
+            <w:proofErr w:type="spellStart"/>
+            <w:r>
+              <w:t>js</w:t>
+            </w:r>
+            <w:proofErr w:type="spellEnd"/>
           </w:p>
         </w:tc>
       </w:tr>
@@ -17856,8 +18022,13 @@
               <w:cnfStyle w:val="000000100000" w:firstRow="0" w:lastRow="0" w:firstColumn="0" w:lastColumn="0" w:oddVBand="0" w:evenVBand="0" w:oddHBand="1" w:evenHBand="0" w:firstRowFirstColumn="0" w:firstRowLastColumn="0" w:lastRowFirstColumn="0" w:lastRowLastColumn="0"/>
             </w:pPr>
             <w:r>
-              <w:t>.css</w:t>
-            </w:r>
+              <w:t>.</w:t>
+            </w:r>
+            <w:proofErr w:type="spellStart"/>
+            <w:r>
+              <w:t>css</w:t>
+            </w:r>
+            <w:proofErr w:type="spellEnd"/>
           </w:p>
         </w:tc>
       </w:tr>
@@ -17885,8 +18056,13 @@
               <w:cnfStyle w:val="000000000000" w:firstRow="0" w:lastRow="0" w:firstColumn="0" w:lastColumn="0" w:oddVBand="0" w:evenVBand="0" w:oddHBand="0" w:evenHBand="0" w:firstRowFirstColumn="0" w:firstRowLastColumn="0" w:lastRowFirstColumn="0" w:lastRowLastColumn="0"/>
             </w:pPr>
             <w:r>
-              <w:t>.php</w:t>
-            </w:r>
+              <w:t>.</w:t>
+            </w:r>
+            <w:proofErr w:type="spellStart"/>
+            <w:r>
+              <w:t>php</w:t>
+            </w:r>
+            <w:proofErr w:type="spellEnd"/>
           </w:p>
         </w:tc>
       </w:tr>
@@ -17915,8 +18091,13 @@
               <w:cnfStyle w:val="000000100000" w:firstRow="0" w:lastRow="0" w:firstColumn="0" w:lastColumn="0" w:oddVBand="0" w:evenVBand="0" w:oddHBand="1" w:evenHBand="0" w:firstRowFirstColumn="0" w:firstRowLastColumn="0" w:lastRowFirstColumn="0" w:lastRowLastColumn="0"/>
             </w:pPr>
             <w:r>
-              <w:t>.js</w:t>
-            </w:r>
+              <w:t>.</w:t>
+            </w:r>
+            <w:proofErr w:type="spellStart"/>
+            <w:r>
+              <w:t>js</w:t>
+            </w:r>
+            <w:proofErr w:type="spellEnd"/>
           </w:p>
         </w:tc>
       </w:tr>
@@ -17944,8 +18125,13 @@
               <w:cnfStyle w:val="000000000000" w:firstRow="0" w:lastRow="0" w:firstColumn="0" w:lastColumn="0" w:oddVBand="0" w:evenVBand="0" w:oddHBand="0" w:evenHBand="0" w:firstRowFirstColumn="0" w:firstRowLastColumn="0" w:lastRowFirstColumn="0" w:lastRowLastColumn="0"/>
             </w:pPr>
             <w:r>
-              <w:t>.jsx</w:t>
-            </w:r>
+              <w:t>.</w:t>
+            </w:r>
+            <w:proofErr w:type="spellStart"/>
+            <w:r>
+              <w:t>jsx</w:t>
+            </w:r>
+            <w:proofErr w:type="spellEnd"/>
           </w:p>
         </w:tc>
       </w:tr>
@@ -17974,8 +18160,13 @@
               <w:cnfStyle w:val="000000100000" w:firstRow="0" w:lastRow="0" w:firstColumn="0" w:lastColumn="0" w:oddVBand="0" w:evenVBand="0" w:oddHBand="1" w:evenHBand="0" w:firstRowFirstColumn="0" w:firstRowLastColumn="0" w:lastRowFirstColumn="0" w:lastRowLastColumn="0"/>
             </w:pPr>
             <w:r>
-              <w:t>.py</w:t>
-            </w:r>
+              <w:t>.</w:t>
+            </w:r>
+            <w:proofErr w:type="spellStart"/>
+            <w:r>
+              <w:t>py</w:t>
+            </w:r>
+            <w:proofErr w:type="spellEnd"/>
           </w:p>
         </w:tc>
       </w:tr>
@@ -18003,8 +18194,13 @@
               <w:cnfStyle w:val="000000000000" w:firstRow="0" w:lastRow="0" w:firstColumn="0" w:lastColumn="0" w:oddVBand="0" w:evenVBand="0" w:oddHBand="0" w:evenHBand="0" w:firstRowFirstColumn="0" w:firstRowLastColumn="0" w:lastRowFirstColumn="0" w:lastRowLastColumn="0"/>
             </w:pPr>
             <w:r>
-              <w:t>.json</w:t>
-            </w:r>
+              <w:t>.</w:t>
+            </w:r>
+            <w:proofErr w:type="spellStart"/>
+            <w:r>
+              <w:t>json</w:t>
+            </w:r>
+            <w:proofErr w:type="spellEnd"/>
           </w:p>
         </w:tc>
       </w:tr>
@@ -18100,12 +18296,12 @@
         <w:drawing>
           <wp:inline distT="0" distB="0" distL="0" distR="0" wp14:anchorId="6BD1A762" wp14:editId="005EA0AF">
             <wp:extent cx="6489700" cy="3200400"/>
-            <wp:effectExtent l="12700" t="0" r="12700" b="0"/>
+            <wp:effectExtent l="0" t="0" r="25400" b="0"/>
             <wp:docPr id="1" name="Diagram 1"/>
             <wp:cNvGraphicFramePr/>
             <a:graphic xmlns:a="http://schemas.openxmlformats.org/drawingml/2006/main">
               <a:graphicData uri="http://schemas.openxmlformats.org/drawingml/2006/diagram">
-                <dgm:relIds xmlns:dgm="http://schemas.openxmlformats.org/drawingml/2006/diagram" xmlns:r="http://schemas.openxmlformats.org/officeDocument/2006/relationships" r:dm="rId27" r:lo="rId28" r:qs="rId29" r:cs="rId30"/>
+                <dgm:relIds xmlns:dgm="http://schemas.openxmlformats.org/drawingml/2006/diagram" xmlns:r="http://schemas.openxmlformats.org/officeDocument/2006/relationships" r:dm="rId29" r:lo="rId30" r:qs="rId31" r:cs="rId32"/>
               </a:graphicData>
             </a:graphic>
           </wp:inline>
@@ -18229,7 +18425,7 @@
                     <pic:cNvPicPr/>
                   </pic:nvPicPr>
                   <pic:blipFill>
-                    <a:blip r:embed="rId32" cstate="print">
+                    <a:blip r:embed="rId34" cstate="print">
                       <a:extLst>
                         <a:ext uri="{28A0092B-C50C-407E-A947-70E740481C1C}">
                           <a14:useLocalDpi xmlns:a14="http://schemas.microsoft.com/office/drawing/2010/main" val="0"/>
@@ -18278,7 +18474,7 @@
                     <pic:cNvPicPr/>
                   </pic:nvPicPr>
                   <pic:blipFill>
-                    <a:blip r:embed="rId33" cstate="print">
+                    <a:blip r:embed="rId35" cstate="print">
                       <a:extLst>
                         <a:ext uri="{28A0092B-C50C-407E-A947-70E740481C1C}">
                           <a14:useLocalDpi xmlns:a14="http://schemas.microsoft.com/office/drawing/2010/main" val="0"/>
@@ -18361,7 +18557,7 @@
                     <pic:cNvPicPr/>
                   </pic:nvPicPr>
                   <pic:blipFill>
-                    <a:blip r:embed="rId34" cstate="print">
+                    <a:blip r:embed="rId36" cstate="print">
                       <a:extLst>
                         <a:ext uri="{28A0092B-C50C-407E-A947-70E740481C1C}">
                           <a14:useLocalDpi xmlns:a14="http://schemas.microsoft.com/office/drawing/2010/main" val="0"/>
@@ -18410,7 +18606,7 @@
                     <pic:cNvPicPr/>
                   </pic:nvPicPr>
                   <pic:blipFill>
-                    <a:blip r:embed="rId35" cstate="print">
+                    <a:blip r:embed="rId37" cstate="print">
                       <a:extLst>
                         <a:ext uri="{28A0092B-C50C-407E-A947-70E740481C1C}">
                           <a14:useLocalDpi xmlns:a14="http://schemas.microsoft.com/office/drawing/2010/main" val="0"/>
@@ -18458,7 +18654,7 @@
                     <pic:cNvPicPr/>
                   </pic:nvPicPr>
                   <pic:blipFill>
-                    <a:blip r:embed="rId36" cstate="print">
+                    <a:blip r:embed="rId38" cstate="print">
                       <a:extLst>
                         <a:ext uri="{28A0092B-C50C-407E-A947-70E740481C1C}">
                           <a14:useLocalDpi xmlns:a14="http://schemas.microsoft.com/office/drawing/2010/main" val="0"/>
@@ -18507,7 +18703,7 @@
                     <pic:cNvPicPr/>
                   </pic:nvPicPr>
                   <pic:blipFill>
-                    <a:blip r:embed="rId37" cstate="print">
+                    <a:blip r:embed="rId39" cstate="print">
                       <a:extLst>
                         <a:ext uri="{28A0092B-C50C-407E-A947-70E740481C1C}">
                           <a14:useLocalDpi xmlns:a14="http://schemas.microsoft.com/office/drawing/2010/main" val="0"/>
@@ -18580,7 +18776,7 @@
                     <pic:cNvPicPr/>
                   </pic:nvPicPr>
                   <pic:blipFill rotWithShape="1">
-                    <a:blip r:embed="rId38" cstate="print">
+                    <a:blip r:embed="rId40" cstate="print">
                       <a:extLst>
                         <a:ext uri="{28A0092B-C50C-407E-A947-70E740481C1C}">
                           <a14:useLocalDpi xmlns:a14="http://schemas.microsoft.com/office/drawing/2010/main" val="0"/>
@@ -18648,7 +18844,7 @@
                     <pic:cNvPicPr/>
                   </pic:nvPicPr>
                   <pic:blipFill>
-                    <a:blip r:embed="rId39" cstate="print">
+                    <a:blip r:embed="rId41" cstate="print">
                       <a:extLst>
                         <a:ext uri="{28A0092B-C50C-407E-A947-70E740481C1C}">
                           <a14:useLocalDpi xmlns:a14="http://schemas.microsoft.com/office/drawing/2010/main" val="0"/>
@@ -18711,7 +18907,7 @@
                     <pic:cNvPicPr/>
                   </pic:nvPicPr>
                   <pic:blipFill>
-                    <a:blip r:embed="rId40" cstate="print">
+                    <a:blip r:embed="rId42" cstate="print">
                       <a:extLst>
                         <a:ext uri="{28A0092B-C50C-407E-A947-70E740481C1C}">
                           <a14:useLocalDpi xmlns:a14="http://schemas.microsoft.com/office/drawing/2010/main" val="0"/>
@@ -18769,7 +18965,7 @@
                     <pic:cNvPicPr/>
                   </pic:nvPicPr>
                   <pic:blipFill>
-                    <a:blip r:embed="rId41" cstate="print">
+                    <a:blip r:embed="rId43" cstate="print">
                       <a:extLst>
                         <a:ext uri="{28A0092B-C50C-407E-A947-70E740481C1C}">
                           <a14:useLocalDpi xmlns:a14="http://schemas.microsoft.com/office/drawing/2010/main" val="0"/>
@@ -18829,7 +19025,7 @@
                     <pic:cNvPicPr/>
                   </pic:nvPicPr>
                   <pic:blipFill rotWithShape="1">
-                    <a:blip r:embed="rId42" cstate="print">
+                    <a:blip r:embed="rId44" cstate="print">
                       <a:extLst>
                         <a:ext uri="{28A0092B-C50C-407E-A947-70E740481C1C}">
                           <a14:useLocalDpi xmlns:a14="http://schemas.microsoft.com/office/drawing/2010/main" val="0"/>
@@ -18894,7 +19090,7 @@
                     <pic:cNvPicPr/>
                   </pic:nvPicPr>
                   <pic:blipFill rotWithShape="1">
-                    <a:blip r:embed="rId42" cstate="print">
+                    <a:blip r:embed="rId44" cstate="print">
                       <a:extLst>
                         <a:ext uri="{28A0092B-C50C-407E-A947-70E740481C1C}">
                           <a14:useLocalDpi xmlns:a14="http://schemas.microsoft.com/office/drawing/2010/main" val="0"/>
@@ -18980,7 +19176,23 @@
           <w:sz w:val="20"/>
           <w:szCs w:val="22"/>
         </w:rPr>
-        <w:t>Ian Caldewell, a self-styled 'PC tinkerer', refurbishes PCs, and has ways of</w:t>
+        <w:t xml:space="preserve">Ian </w:t>
+      </w:r>
+      <w:proofErr w:type="spellStart"/>
+      <w:r>
+        <w:rPr>
+          <w:sz w:val="20"/>
+          <w:szCs w:val="22"/>
+        </w:rPr>
+        <w:t>Caldewell</w:t>
+      </w:r>
+      <w:proofErr w:type="spellEnd"/>
+      <w:r>
+        <w:rPr>
+          <w:sz w:val="20"/>
+          <w:szCs w:val="22"/>
+        </w:rPr>
+        <w:t>, a self-styled 'PC tinkerer', refurbishes PCs, and has ways of</w:t>
       </w:r>
     </w:p>
     <w:p>
@@ -19119,7 +19331,23 @@
           <w:sz w:val="20"/>
           <w:szCs w:val="22"/>
         </w:rPr>
-        <w:t>The lady told Caldewell she'd bought a new wireless mouse, and, since it</w:t>
+        <w:t xml:space="preserve">The lady told </w:t>
+      </w:r>
+      <w:proofErr w:type="spellStart"/>
+      <w:r>
+        <w:rPr>
+          <w:sz w:val="20"/>
+          <w:szCs w:val="22"/>
+        </w:rPr>
+        <w:t>Caldewell</w:t>
+      </w:r>
+      <w:proofErr w:type="spellEnd"/>
+      <w:r>
+        <w:rPr>
+          <w:sz w:val="20"/>
+          <w:szCs w:val="22"/>
+        </w:rPr>
+        <w:t xml:space="preserve"> she'd bought a new wireless mouse, and, since it</w:t>
       </w:r>
     </w:p>
     <w:p>
@@ -19445,8 +19673,8 @@
     </w:p>
     <w:p/>
     <w:sectPr>
-      <w:headerReference w:type="default" r:id="rId43"/>
-      <w:footerReference w:type="default" r:id="rId44"/>
+      <w:headerReference w:type="default" r:id="rId45"/>
+      <w:footerReference w:type="default" r:id="rId46"/>
       <w:type w:val="continuous"/>
       <w:pgSz w:w="11906" w:h="16838" w:code="9"/>
       <w:pgMar w:top="851" w:right="851" w:bottom="851" w:left="851" w:header="567" w:footer="342" w:gutter="0"/>
@@ -31264,7 +31492,7 @@
   <dgm:whole/>
   <dgm:extLst>
     <a:ext uri="http://schemas.microsoft.com/office/drawing/2008/diagram">
-      <dsp:dataModelExt xmlns:dsp="http://schemas.microsoft.com/office/drawing/2008/diagram" relId="rId31" minVer="http://schemas.openxmlformats.org/drawingml/2006/diagram"/>
+      <dsp:dataModelExt xmlns:dsp="http://schemas.microsoft.com/office/drawing/2008/diagram" relId="rId33" minVer="http://schemas.openxmlformats.org/drawingml/2006/diagram"/>
     </a:ext>
   </dgm:extLst>
 </dgm:dataModel>

</xml_diff>

<commit_message>
feat: add responsive styling to the new form
</commit_message>
<xml_diff>
--- a/phase-4/C-WT-AT2-POR-Phase-4.docx
+++ b/phase-4/C-WT-AT2-POR-Phase-4.docx
@@ -4394,7 +4394,6 @@
                   <w14:uncheckedState w14:val="2610" w14:font="MS Gothic"/>
                 </w14:checkbox>
               </w:sdtPr>
-              <w:sdtEndPr/>
               <w:sdtContent>
                 <w:r>
                   <w:rPr>
@@ -4502,7 +4501,6 @@
                   <w14:uncheckedState w14:val="2610" w14:font="MS Gothic"/>
                 </w14:checkbox>
               </w:sdtPr>
-              <w:sdtEndPr/>
               <w:sdtContent>
                 <w:r>
                   <w:rPr>
@@ -4634,7 +4632,6 @@
                   <w14:uncheckedState w14:val="2610" w14:font="MS Gothic"/>
                 </w14:checkbox>
               </w:sdtPr>
-              <w:sdtEndPr/>
               <w:sdtContent>
                 <w:r>
                   <w:rPr>
@@ -4743,7 +4740,6 @@
                   <w14:uncheckedState w14:val="2610" w14:font="MS Gothic"/>
                 </w14:checkbox>
               </w:sdtPr>
-              <w:sdtEndPr/>
               <w:sdtContent>
                 <w:r>
                   <w:rPr>
@@ -7316,7 +7312,6 @@
               </w:rPr>
               <w:t xml:space="preserve">WebStorm, </w:t>
             </w:r>
-            <w:proofErr w:type="spellStart"/>
             <w:r>
               <w:rPr>
                 <w:sz w:val="20"/>
@@ -7324,7 +7319,6 @@
               </w:rPr>
               <w:t>PhpStorm</w:t>
             </w:r>
-            <w:proofErr w:type="spellEnd"/>
           </w:p>
           <w:p>
             <w:pPr>
@@ -8123,11 +8117,9 @@
                     <w:jc w:val="center"/>
                     <w:textAlignment w:val="baseline"/>
                   </w:pPr>
-                  <w:proofErr w:type="spellStart"/>
                   <w:r>
                     <w:t>Laragon</w:t>
                   </w:r>
-                  <w:proofErr w:type="spellEnd"/>
                 </w:p>
                 <w:p>
                   <w:pPr>
@@ -9145,23 +9137,7 @@
             </w:pPr>
             <w:r>
               <w:lastRenderedPageBreak/>
-              <w:t xml:space="preserve">Phase 3: </w:t>
-            </w:r>
-            <w:proofErr w:type="spellStart"/>
-            <w:r>
-              <w:t>Pwity</w:t>
-            </w:r>
-            <w:proofErr w:type="spellEnd"/>
-            <w:r>
-              <w:t xml:space="preserve"> </w:t>
-            </w:r>
-            <w:proofErr w:type="spellStart"/>
-            <w:r>
-              <w:t>Pweese</w:t>
-            </w:r>
-            <w:proofErr w:type="spellEnd"/>
-            <w:r>
-              <w:t>!</w:t>
+              <w:t>Phase 3: Pwity Pweese!</w:t>
             </w:r>
           </w:p>
           <w:p>
@@ -13220,15 +13196,7 @@
           </w:p>
           <w:p>
             <w:r>
-              <w:t xml:space="preserve">The final, fifth phase, requires you to implement a single page design using the </w:t>
-            </w:r>
-            <w:proofErr w:type="spellStart"/>
-            <w:r>
-              <w:t>TailwindCSS</w:t>
-            </w:r>
-            <w:proofErr w:type="spellEnd"/>
-            <w:r>
-              <w:t xml:space="preserve"> framework.</w:t>
+              <w:t>The final, fifth phase, requires you to implement a single page design using the TailwindCSS framework.</w:t>
             </w:r>
             <w:r>
               <w:rPr>
@@ -14008,23 +13976,7 @@
                 <w:sz w:val="20"/>
                 <w:szCs w:val="20"/>
               </w:rPr>
-              <w:t xml:space="preserve">Implement </w:t>
-            </w:r>
-            <w:proofErr w:type="spellStart"/>
-            <w:r>
-              <w:rPr>
-                <w:sz w:val="20"/>
-                <w:szCs w:val="20"/>
-              </w:rPr>
-              <w:t>TailwindCSS</w:t>
-            </w:r>
-            <w:proofErr w:type="spellEnd"/>
-            <w:r>
-              <w:rPr>
-                <w:sz w:val="20"/>
-                <w:szCs w:val="20"/>
-              </w:rPr>
-              <w:t xml:space="preserve"> into the provided site index page.</w:t>
+              <w:t>Implement TailwindCSS into the provided site index page.</w:t>
             </w:r>
           </w:p>
           <w:p>
@@ -15042,11 +14994,9 @@
                     <w:spacing w:line="312" w:lineRule="auto"/>
                     <w:textAlignment w:val="baseline"/>
                   </w:pPr>
-                  <w:proofErr w:type="spellStart"/>
                   <w:r>
                     <w:t>Web_tech</w:t>
                   </w:r>
-                  <w:proofErr w:type="spellEnd"/>
                 </w:p>
               </w:tc>
             </w:tr>
@@ -15089,6 +15039,59 @@
                     <w:spacing w:line="312" w:lineRule="auto"/>
                     <w:textAlignment w:val="baseline"/>
                   </w:pPr>
+                  <w:r>
+                    <w:rPr>
+                      <w:noProof/>
+                    </w:rPr>
+                    <w:drawing>
+                      <wp:inline distT="0" distB="0" distL="0" distR="0" wp14:anchorId="3233B182" wp14:editId="2790F7C8">
+                        <wp:extent cx="3752850" cy="3596005"/>
+                        <wp:effectExtent l="0" t="0" r="0" b="4445"/>
+                        <wp:docPr id="1911974773" name="Picture 2"/>
+                        <wp:cNvGraphicFramePr>
+                          <a:graphicFrameLocks xmlns:a="http://schemas.openxmlformats.org/drawingml/2006/main" noChangeAspect="1"/>
+                        </wp:cNvGraphicFramePr>
+                        <a:graphic xmlns:a="http://schemas.openxmlformats.org/drawingml/2006/main">
+                          <a:graphicData uri="http://schemas.openxmlformats.org/drawingml/2006/picture">
+                            <pic:pic xmlns:pic="http://schemas.openxmlformats.org/drawingml/2006/picture">
+                              <pic:nvPicPr>
+                                <pic:cNvPr id="0" name="Picture 2"/>
+                                <pic:cNvPicPr>
+                                  <a:picLocks noChangeAspect="1" noChangeArrowheads="1"/>
+                                </pic:cNvPicPr>
+                              </pic:nvPicPr>
+                              <pic:blipFill>
+                                <a:blip r:embed="rId19">
+                                  <a:extLst>
+                                    <a:ext uri="{28A0092B-C50C-407E-A947-70E740481C1C}">
+                                      <a14:useLocalDpi xmlns:a14="http://schemas.microsoft.com/office/drawing/2010/main" val="0"/>
+                                    </a:ext>
+                                  </a:extLst>
+                                </a:blip>
+                                <a:srcRect/>
+                                <a:stretch>
+                                  <a:fillRect/>
+                                </a:stretch>
+                              </pic:blipFill>
+                              <pic:spPr bwMode="auto">
+                                <a:xfrm>
+                                  <a:off x="0" y="0"/>
+                                  <a:ext cx="3752850" cy="3596005"/>
+                                </a:xfrm>
+                                <a:prstGeom prst="rect">
+                                  <a:avLst/>
+                                </a:prstGeom>
+                                <a:noFill/>
+                                <a:ln>
+                                  <a:noFill/>
+                                </a:ln>
+                              </pic:spPr>
+                            </pic:pic>
+                          </a:graphicData>
+                        </a:graphic>
+                      </wp:inline>
+                    </w:drawing>
+                  </w:r>
                 </w:p>
               </w:tc>
             </w:tr>
@@ -15226,7 +15229,7 @@
             <w:r>
               <w:t xml:space="preserve">Choose a single API route form the following resource: </w:t>
             </w:r>
-            <w:hyperlink r:id="rId19" w:history="1">
+            <w:hyperlink r:id="rId20" w:history="1">
               <w:r>
                 <w:rPr>
                   <w:rStyle w:val="Hyperlink"/>
@@ -15273,13 +15276,8 @@
                     <w:textAlignment w:val="baseline"/>
                   </w:pPr>
                   <w:r>
-                    <w:t>/v1/</w:t>
+                    <w:t>/v1/dadjokes</w:t>
                   </w:r>
-                  <w:proofErr w:type="spellStart"/>
-                  <w:r>
-                    <w:t>dadjokes</w:t>
-                  </w:r>
-                  <w:proofErr w:type="spellEnd"/>
                 </w:p>
               </w:tc>
             </w:tr>
@@ -15311,7 +15309,7 @@
                     <w:spacing w:line="312" w:lineRule="auto"/>
                     <w:textAlignment w:val="baseline"/>
                   </w:pPr>
-                  <w:hyperlink r:id="rId20" w:history="1">
+                  <w:hyperlink r:id="rId21" w:history="1">
                     <w:r>
                       <w:rPr>
                         <w:rStyle w:val="Hyperlink"/>
@@ -15526,7 +15524,7 @@
                           <pic:cNvPicPr/>
                         </pic:nvPicPr>
                         <pic:blipFill>
-                          <a:blip r:embed="rId21" cstate="print">
+                          <a:blip r:embed="rId22" cstate="print">
                             <a:extLst>
                               <a:ext uri="{28A0092B-C50C-407E-A947-70E740481C1C}">
                                 <a14:useLocalDpi xmlns:a14="http://schemas.microsoft.com/office/drawing/2010/main" val="0"/>
@@ -15693,16 +15691,8 @@
               <w:rPr>
                 <w:rStyle w:val="CodeInline"/>
               </w:rPr>
-              <w:t>.</w:t>
-            </w:r>
-            <w:proofErr w:type="spellStart"/>
-            <w:r>
-              <w:rPr>
-                <w:rStyle w:val="CodeInline"/>
-              </w:rPr>
-              <w:t>gitignore</w:t>
-            </w:r>
-            <w:proofErr w:type="spellEnd"/>
+              <w:t>.gitignore</w:t>
+            </w:r>
             <w:r>
               <w:t>” file in the repository.</w:t>
             </w:r>
@@ -15750,6 +15740,7 @@
                 <w:sz w:val="48"/>
                 <w:szCs w:val="48"/>
               </w:rPr>
+              <w:lastRenderedPageBreak/>
               <w:t>A0</w:t>
             </w:r>
             <w:r>
@@ -15789,6 +15780,43 @@
               <w:spacing w:line="312" w:lineRule="auto"/>
               <w:textAlignment w:val="baseline"/>
             </w:pPr>
+            <w:r>
+              <w:drawing>
+                <wp:inline distT="0" distB="0" distL="0" distR="0" wp14:anchorId="123559A1" wp14:editId="23BC3ACD">
+                  <wp:extent cx="5286375" cy="5062855"/>
+                  <wp:effectExtent l="0" t="0" r="9525" b="4445"/>
+                  <wp:docPr id="1284275448" name="Picture 1"/>
+                  <wp:cNvGraphicFramePr>
+                    <a:graphicFrameLocks xmlns:a="http://schemas.openxmlformats.org/drawingml/2006/main" noChangeAspect="1"/>
+                  </wp:cNvGraphicFramePr>
+                  <a:graphic xmlns:a="http://schemas.openxmlformats.org/drawingml/2006/main">
+                    <a:graphicData uri="http://schemas.openxmlformats.org/drawingml/2006/picture">
+                      <pic:pic xmlns:pic="http://schemas.openxmlformats.org/drawingml/2006/picture">
+                        <pic:nvPicPr>
+                          <pic:cNvPr id="1284275448" name=""/>
+                          <pic:cNvPicPr/>
+                        </pic:nvPicPr>
+                        <pic:blipFill>
+                          <a:blip r:embed="rId19"/>
+                          <a:stretch>
+                            <a:fillRect/>
+                          </a:stretch>
+                        </pic:blipFill>
+                        <pic:spPr>
+                          <a:xfrm>
+                            <a:off x="0" y="0"/>
+                            <a:ext cx="5286375" cy="5062855"/>
+                          </a:xfrm>
+                          <a:prstGeom prst="rect">
+                            <a:avLst/>
+                          </a:prstGeom>
+                        </pic:spPr>
+                      </pic:pic>
+                    </a:graphicData>
+                  </a:graphic>
+                </wp:inline>
+              </w:drawing>
+            </w:r>
           </w:p>
           <w:p>
             <w:pPr>
@@ -15825,6 +15853,7 @@
                 <w:sz w:val="48"/>
                 <w:szCs w:val="48"/>
               </w:rPr>
+              <w:lastRenderedPageBreak/>
               <w:t>04</w:t>
             </w:r>
           </w:p>
@@ -15949,7 +15978,6 @@
                 <w:sz w:val="48"/>
                 <w:szCs w:val="48"/>
               </w:rPr>
-              <w:lastRenderedPageBreak/>
               <w:t>0</w:t>
             </w:r>
             <w:r>
@@ -16053,16 +16081,8 @@
               <w:rPr>
                 <w:rStyle w:val="CodeInline"/>
               </w:rPr>
-              <w:t>.</w:t>
-            </w:r>
-            <w:proofErr w:type="spellStart"/>
-            <w:r>
-              <w:rPr>
-                <w:rStyle w:val="CodeInline"/>
-              </w:rPr>
-              <w:t>gitignore</w:t>
-            </w:r>
-            <w:proofErr w:type="spellEnd"/>
+              <w:t>.gitignore</w:t>
+            </w:r>
             <w:r>
               <w:t>” file in the repository.</w:t>
             </w:r>
@@ -16224,13 +16244,8 @@
               <w:pStyle w:val="Heading2"/>
             </w:pPr>
             <w:r>
-              <w:t xml:space="preserve">Adding </w:t>
-            </w:r>
-            <w:proofErr w:type="spellStart"/>
-            <w:r>
-              <w:t>Javascript</w:t>
-            </w:r>
-            <w:proofErr w:type="spellEnd"/>
+              <w:t>Adding Javascript</w:t>
+            </w:r>
           </w:p>
           <w:p>
             <w:pPr>
@@ -16343,17 +16358,8 @@
                 <w:i/>
                 <w:iCs/>
               </w:rPr>
-              <w:t xml:space="preserve"> </w:t>
-            </w:r>
-            <w:proofErr w:type="spellStart"/>
-            <w:r>
-              <w:rPr>
-                <w:i/>
-                <w:iCs/>
-              </w:rPr>
-              <w:t>json</w:t>
-            </w:r>
-            <w:proofErr w:type="spellEnd"/>
+              <w:t xml:space="preserve"> json</w:t>
+            </w:r>
             <w:r>
               <w:t xml:space="preserve"> response </w:t>
             </w:r>
@@ -16404,16 +16410,8 @@
               <w:rPr>
                 <w:rStyle w:val="CodeInline"/>
               </w:rPr>
-              <w:t>.</w:t>
-            </w:r>
-            <w:proofErr w:type="spellStart"/>
-            <w:r>
-              <w:rPr>
-                <w:rStyle w:val="CodeInline"/>
-              </w:rPr>
-              <w:t>gitignore</w:t>
-            </w:r>
-            <w:proofErr w:type="spellEnd"/>
+              <w:t>.gitignore</w:t>
+            </w:r>
             <w:r>
               <w:t>” file in the repository.</w:t>
             </w:r>
@@ -16455,21 +16453,7 @@
               <w:rPr>
                 <w:rStyle w:val="IntenseEmphasis"/>
               </w:rPr>
-              <w:t xml:space="preserve"> create event listener and </w:t>
-            </w:r>
-            <w:proofErr w:type="spellStart"/>
-            <w:r>
-              <w:rPr>
-                <w:rStyle w:val="IntenseEmphasis"/>
-              </w:rPr>
-              <w:t>api</w:t>
-            </w:r>
-            <w:proofErr w:type="spellEnd"/>
-            <w:r>
-              <w:rPr>
-                <w:rStyle w:val="IntenseEmphasis"/>
-              </w:rPr>
-              <w:t xml:space="preserve"> call for new form</w:t>
+              <w:t xml:space="preserve"> create event listener and api call for new form</w:t>
             </w:r>
           </w:p>
           <w:p>
@@ -17174,15 +17158,7 @@
     </w:p>
     <w:p>
       <w:r>
-        <w:t xml:space="preserve">Many may be applied via the use of </w:t>
-      </w:r>
-      <w:proofErr w:type="spellStart"/>
-      <w:r>
-        <w:t>PhpStorm</w:t>
-      </w:r>
-      <w:proofErr w:type="spellEnd"/>
-      <w:r>
-        <w:t>, PyCharm or similar plugins and code formatting</w:t>
+        <w:t>Many may be applied via the use of PhpStorm, PyCharm or similar plugins and code formatting</w:t>
       </w:r>
       <w:r>
         <w:t>.</w:t>
@@ -17231,7 +17207,7 @@
           <w:szCs w:val="22"/>
         </w:rPr>
       </w:pPr>
-      <w:hyperlink r:id="rId22" w:history="1">
+      <w:hyperlink r:id="rId23" w:history="1">
         <w:r>
           <w:rPr>
             <w:rStyle w:val="Hyperlink"/>
@@ -17252,7 +17228,7 @@
           <w:szCs w:val="22"/>
         </w:rPr>
       </w:pPr>
-      <w:hyperlink r:id="rId23" w:history="1">
+      <w:hyperlink r:id="rId24" w:history="1">
         <w:r>
           <w:rPr>
             <w:rStyle w:val="Hyperlink"/>
@@ -17273,7 +17249,7 @@
           <w:szCs w:val="22"/>
         </w:rPr>
       </w:pPr>
-      <w:hyperlink r:id="rId24" w:history="1">
+      <w:hyperlink r:id="rId25" w:history="1">
         <w:r>
           <w:rPr>
             <w:rStyle w:val="Hyperlink"/>
@@ -17326,7 +17302,7 @@
           <w:szCs w:val="22"/>
         </w:rPr>
       </w:pPr>
-      <w:hyperlink r:id="rId25" w:history="1">
+      <w:hyperlink r:id="rId26" w:history="1">
         <w:r>
           <w:rPr>
             <w:rStyle w:val="Hyperlink"/>
@@ -17347,7 +17323,7 @@
           <w:szCs w:val="22"/>
         </w:rPr>
       </w:pPr>
-      <w:hyperlink r:id="rId26" w:history="1">
+      <w:hyperlink r:id="rId27" w:history="1">
         <w:r>
           <w:rPr>
             <w:rStyle w:val="Hyperlink"/>
@@ -17406,7 +17382,7 @@
           <w:u w:val="none"/>
         </w:rPr>
       </w:pPr>
-      <w:hyperlink r:id="rId27" w:history="1">
+      <w:hyperlink r:id="rId28" w:history="1">
         <w:r>
           <w:rPr>
             <w:rStyle w:val="Hyperlink"/>
@@ -17418,21 +17394,13 @@
     </w:p>
     <w:p>
       <w:r>
-        <w:t xml:space="preserve">Note that </w:t>
-      </w:r>
-      <w:proofErr w:type="spellStart"/>
-      <w:r>
-        <w:t>P</w:t>
+        <w:t>Note that P</w:t>
       </w:r>
       <w:r>
         <w:t>hp</w:t>
       </w:r>
       <w:r>
-        <w:t>Storm</w:t>
-      </w:r>
-      <w:proofErr w:type="spellEnd"/>
-      <w:r>
-        <w:t xml:space="preserve"> and WebStorm will format code to their own standard, which is acceptable.</w:t>
+        <w:t>Storm and WebStorm will format code to their own standard, which is acceptable.</w:t>
       </w:r>
     </w:p>
     <w:p>
@@ -17475,7 +17443,7 @@
           <w:szCs w:val="22"/>
         </w:rPr>
       </w:pPr>
-      <w:hyperlink r:id="rId28" w:history="1">
+      <w:hyperlink r:id="rId29" w:history="1">
         <w:r>
           <w:rPr>
             <w:rStyle w:val="Hyperlink"/>
@@ -17489,21 +17457,13 @@
       <w:bookmarkStart w:id="37" w:name="_Toc82066987"/>
       <w:bookmarkStart w:id="38" w:name="_Toc94976445"/>
       <w:r>
-        <w:t xml:space="preserve">Note that </w:t>
-      </w:r>
-      <w:proofErr w:type="spellStart"/>
-      <w:r>
-        <w:t>P</w:t>
+        <w:t>Note that P</w:t>
       </w:r>
       <w:r>
         <w:t>hp</w:t>
       </w:r>
       <w:r>
-        <w:t>Storm</w:t>
-      </w:r>
-      <w:proofErr w:type="spellEnd"/>
-      <w:r>
-        <w:t xml:space="preserve"> and WebStorm will format code to their own standard, which is acceptable.</w:t>
+        <w:t>Storm and WebStorm will format code to their own standard, which is acceptable.</w:t>
       </w:r>
     </w:p>
     <w:p>
@@ -17987,13 +17947,8 @@
               <w:cnfStyle w:val="000000000000" w:firstRow="0" w:lastRow="0" w:firstColumn="0" w:lastColumn="0" w:oddVBand="0" w:evenVBand="0" w:oddHBand="0" w:evenHBand="0" w:firstRowFirstColumn="0" w:firstRowLastColumn="0" w:lastRowFirstColumn="0" w:lastRowLastColumn="0"/>
             </w:pPr>
             <w:r>
-              <w:t>.</w:t>
-            </w:r>
-            <w:proofErr w:type="spellStart"/>
-            <w:r>
-              <w:t>js</w:t>
-            </w:r>
-            <w:proofErr w:type="spellEnd"/>
+              <w:t>.js</w:t>
+            </w:r>
           </w:p>
         </w:tc>
       </w:tr>
@@ -18022,13 +17977,8 @@
               <w:cnfStyle w:val="000000100000" w:firstRow="0" w:lastRow="0" w:firstColumn="0" w:lastColumn="0" w:oddVBand="0" w:evenVBand="0" w:oddHBand="1" w:evenHBand="0" w:firstRowFirstColumn="0" w:firstRowLastColumn="0" w:lastRowFirstColumn="0" w:lastRowLastColumn="0"/>
             </w:pPr>
             <w:r>
-              <w:t>.</w:t>
-            </w:r>
-            <w:proofErr w:type="spellStart"/>
-            <w:r>
-              <w:t>css</w:t>
-            </w:r>
-            <w:proofErr w:type="spellEnd"/>
+              <w:t>.css</w:t>
+            </w:r>
           </w:p>
         </w:tc>
       </w:tr>
@@ -18056,13 +18006,8 @@
               <w:cnfStyle w:val="000000000000" w:firstRow="0" w:lastRow="0" w:firstColumn="0" w:lastColumn="0" w:oddVBand="0" w:evenVBand="0" w:oddHBand="0" w:evenHBand="0" w:firstRowFirstColumn="0" w:firstRowLastColumn="0" w:lastRowFirstColumn="0" w:lastRowLastColumn="0"/>
             </w:pPr>
             <w:r>
-              <w:t>.</w:t>
-            </w:r>
-            <w:proofErr w:type="spellStart"/>
-            <w:r>
-              <w:t>php</w:t>
-            </w:r>
-            <w:proofErr w:type="spellEnd"/>
+              <w:t>.php</w:t>
+            </w:r>
           </w:p>
         </w:tc>
       </w:tr>
@@ -18091,13 +18036,8 @@
               <w:cnfStyle w:val="000000100000" w:firstRow="0" w:lastRow="0" w:firstColumn="0" w:lastColumn="0" w:oddVBand="0" w:evenVBand="0" w:oddHBand="1" w:evenHBand="0" w:firstRowFirstColumn="0" w:firstRowLastColumn="0" w:lastRowFirstColumn="0" w:lastRowLastColumn="0"/>
             </w:pPr>
             <w:r>
-              <w:t>.</w:t>
-            </w:r>
-            <w:proofErr w:type="spellStart"/>
-            <w:r>
-              <w:t>js</w:t>
-            </w:r>
-            <w:proofErr w:type="spellEnd"/>
+              <w:t>.js</w:t>
+            </w:r>
           </w:p>
         </w:tc>
       </w:tr>
@@ -18125,13 +18065,8 @@
               <w:cnfStyle w:val="000000000000" w:firstRow="0" w:lastRow="0" w:firstColumn="0" w:lastColumn="0" w:oddVBand="0" w:evenVBand="0" w:oddHBand="0" w:evenHBand="0" w:firstRowFirstColumn="0" w:firstRowLastColumn="0" w:lastRowFirstColumn="0" w:lastRowLastColumn="0"/>
             </w:pPr>
             <w:r>
-              <w:t>.</w:t>
-            </w:r>
-            <w:proofErr w:type="spellStart"/>
-            <w:r>
-              <w:t>jsx</w:t>
-            </w:r>
-            <w:proofErr w:type="spellEnd"/>
+              <w:t>.jsx</w:t>
+            </w:r>
           </w:p>
         </w:tc>
       </w:tr>
@@ -18160,13 +18095,8 @@
               <w:cnfStyle w:val="000000100000" w:firstRow="0" w:lastRow="0" w:firstColumn="0" w:lastColumn="0" w:oddVBand="0" w:evenVBand="0" w:oddHBand="1" w:evenHBand="0" w:firstRowFirstColumn="0" w:firstRowLastColumn="0" w:lastRowFirstColumn="0" w:lastRowLastColumn="0"/>
             </w:pPr>
             <w:r>
-              <w:t>.</w:t>
-            </w:r>
-            <w:proofErr w:type="spellStart"/>
-            <w:r>
-              <w:t>py</w:t>
-            </w:r>
-            <w:proofErr w:type="spellEnd"/>
+              <w:t>.py</w:t>
+            </w:r>
           </w:p>
         </w:tc>
       </w:tr>
@@ -18194,13 +18124,8 @@
               <w:cnfStyle w:val="000000000000" w:firstRow="0" w:lastRow="0" w:firstColumn="0" w:lastColumn="0" w:oddVBand="0" w:evenVBand="0" w:oddHBand="0" w:evenHBand="0" w:firstRowFirstColumn="0" w:firstRowLastColumn="0" w:lastRowFirstColumn="0" w:lastRowLastColumn="0"/>
             </w:pPr>
             <w:r>
-              <w:t>.</w:t>
-            </w:r>
-            <w:proofErr w:type="spellStart"/>
-            <w:r>
-              <w:t>json</w:t>
-            </w:r>
-            <w:proofErr w:type="spellEnd"/>
+              <w:t>.json</w:t>
+            </w:r>
           </w:p>
         </w:tc>
       </w:tr>
@@ -18301,7 +18226,7 @@
             <wp:cNvGraphicFramePr/>
             <a:graphic xmlns:a="http://schemas.openxmlformats.org/drawingml/2006/main">
               <a:graphicData uri="http://schemas.openxmlformats.org/drawingml/2006/diagram">
-                <dgm:relIds xmlns:dgm="http://schemas.openxmlformats.org/drawingml/2006/diagram" xmlns:r="http://schemas.openxmlformats.org/officeDocument/2006/relationships" r:dm="rId29" r:lo="rId30" r:qs="rId31" r:cs="rId32"/>
+                <dgm:relIds xmlns:dgm="http://schemas.openxmlformats.org/drawingml/2006/diagram" xmlns:r="http://schemas.openxmlformats.org/officeDocument/2006/relationships" r:dm="rId30" r:lo="rId31" r:qs="rId32" r:cs="rId33"/>
               </a:graphicData>
             </a:graphic>
           </wp:inline>
@@ -18425,7 +18350,7 @@
                     <pic:cNvPicPr/>
                   </pic:nvPicPr>
                   <pic:blipFill>
-                    <a:blip r:embed="rId34" cstate="print">
+                    <a:blip r:embed="rId35" cstate="print">
                       <a:extLst>
                         <a:ext uri="{28A0092B-C50C-407E-A947-70E740481C1C}">
                           <a14:useLocalDpi xmlns:a14="http://schemas.microsoft.com/office/drawing/2010/main" val="0"/>
@@ -18474,7 +18399,7 @@
                     <pic:cNvPicPr/>
                   </pic:nvPicPr>
                   <pic:blipFill>
-                    <a:blip r:embed="rId35" cstate="print">
+                    <a:blip r:embed="rId36" cstate="print">
                       <a:extLst>
                         <a:ext uri="{28A0092B-C50C-407E-A947-70E740481C1C}">
                           <a14:useLocalDpi xmlns:a14="http://schemas.microsoft.com/office/drawing/2010/main" val="0"/>
@@ -18557,7 +18482,7 @@
                     <pic:cNvPicPr/>
                   </pic:nvPicPr>
                   <pic:blipFill>
-                    <a:blip r:embed="rId36" cstate="print">
+                    <a:blip r:embed="rId37" cstate="print">
                       <a:extLst>
                         <a:ext uri="{28A0092B-C50C-407E-A947-70E740481C1C}">
                           <a14:useLocalDpi xmlns:a14="http://schemas.microsoft.com/office/drawing/2010/main" val="0"/>
@@ -18606,7 +18531,7 @@
                     <pic:cNvPicPr/>
                   </pic:nvPicPr>
                   <pic:blipFill>
-                    <a:blip r:embed="rId37" cstate="print">
+                    <a:blip r:embed="rId38" cstate="print">
                       <a:extLst>
                         <a:ext uri="{28A0092B-C50C-407E-A947-70E740481C1C}">
                           <a14:useLocalDpi xmlns:a14="http://schemas.microsoft.com/office/drawing/2010/main" val="0"/>
@@ -18654,7 +18579,7 @@
                     <pic:cNvPicPr/>
                   </pic:nvPicPr>
                   <pic:blipFill>
-                    <a:blip r:embed="rId38" cstate="print">
+                    <a:blip r:embed="rId39" cstate="print">
                       <a:extLst>
                         <a:ext uri="{28A0092B-C50C-407E-A947-70E740481C1C}">
                           <a14:useLocalDpi xmlns:a14="http://schemas.microsoft.com/office/drawing/2010/main" val="0"/>
@@ -18703,7 +18628,7 @@
                     <pic:cNvPicPr/>
                   </pic:nvPicPr>
                   <pic:blipFill>
-                    <a:blip r:embed="rId39" cstate="print">
+                    <a:blip r:embed="rId40" cstate="print">
                       <a:extLst>
                         <a:ext uri="{28A0092B-C50C-407E-A947-70E740481C1C}">
                           <a14:useLocalDpi xmlns:a14="http://schemas.microsoft.com/office/drawing/2010/main" val="0"/>
@@ -18776,7 +18701,7 @@
                     <pic:cNvPicPr/>
                   </pic:nvPicPr>
                   <pic:blipFill rotWithShape="1">
-                    <a:blip r:embed="rId40" cstate="print">
+                    <a:blip r:embed="rId41" cstate="print">
                       <a:extLst>
                         <a:ext uri="{28A0092B-C50C-407E-A947-70E740481C1C}">
                           <a14:useLocalDpi xmlns:a14="http://schemas.microsoft.com/office/drawing/2010/main" val="0"/>
@@ -18844,7 +18769,7 @@
                     <pic:cNvPicPr/>
                   </pic:nvPicPr>
                   <pic:blipFill>
-                    <a:blip r:embed="rId41" cstate="print">
+                    <a:blip r:embed="rId42" cstate="print">
                       <a:extLst>
                         <a:ext uri="{28A0092B-C50C-407E-A947-70E740481C1C}">
                           <a14:useLocalDpi xmlns:a14="http://schemas.microsoft.com/office/drawing/2010/main" val="0"/>
@@ -18907,7 +18832,7 @@
                     <pic:cNvPicPr/>
                   </pic:nvPicPr>
                   <pic:blipFill>
-                    <a:blip r:embed="rId42" cstate="print">
+                    <a:blip r:embed="rId43" cstate="print">
                       <a:extLst>
                         <a:ext uri="{28A0092B-C50C-407E-A947-70E740481C1C}">
                           <a14:useLocalDpi xmlns:a14="http://schemas.microsoft.com/office/drawing/2010/main" val="0"/>
@@ -18965,7 +18890,7 @@
                     <pic:cNvPicPr/>
                   </pic:nvPicPr>
                   <pic:blipFill>
-                    <a:blip r:embed="rId43" cstate="print">
+                    <a:blip r:embed="rId44" cstate="print">
                       <a:extLst>
                         <a:ext uri="{28A0092B-C50C-407E-A947-70E740481C1C}">
                           <a14:useLocalDpi xmlns:a14="http://schemas.microsoft.com/office/drawing/2010/main" val="0"/>
@@ -19025,7 +18950,7 @@
                     <pic:cNvPicPr/>
                   </pic:nvPicPr>
                   <pic:blipFill rotWithShape="1">
-                    <a:blip r:embed="rId44" cstate="print">
+                    <a:blip r:embed="rId45" cstate="print">
                       <a:extLst>
                         <a:ext uri="{28A0092B-C50C-407E-A947-70E740481C1C}">
                           <a14:useLocalDpi xmlns:a14="http://schemas.microsoft.com/office/drawing/2010/main" val="0"/>
@@ -19090,7 +19015,7 @@
                     <pic:cNvPicPr/>
                   </pic:nvPicPr>
                   <pic:blipFill rotWithShape="1">
-                    <a:blip r:embed="rId44" cstate="print">
+                    <a:blip r:embed="rId45" cstate="print">
                       <a:extLst>
                         <a:ext uri="{28A0092B-C50C-407E-A947-70E740481C1C}">
                           <a14:useLocalDpi xmlns:a14="http://schemas.microsoft.com/office/drawing/2010/main" val="0"/>
@@ -19176,23 +19101,7 @@
           <w:sz w:val="20"/>
           <w:szCs w:val="22"/>
         </w:rPr>
-        <w:t xml:space="preserve">Ian </w:t>
-      </w:r>
-      <w:proofErr w:type="spellStart"/>
-      <w:r>
-        <w:rPr>
-          <w:sz w:val="20"/>
-          <w:szCs w:val="22"/>
-        </w:rPr>
-        <w:t>Caldewell</w:t>
-      </w:r>
-      <w:proofErr w:type="spellEnd"/>
-      <w:r>
-        <w:rPr>
-          <w:sz w:val="20"/>
-          <w:szCs w:val="22"/>
-        </w:rPr>
-        <w:t>, a self-styled 'PC tinkerer', refurbishes PCs, and has ways of</w:t>
+        <w:t>Ian Caldewell, a self-styled 'PC tinkerer', refurbishes PCs, and has ways of</w:t>
       </w:r>
     </w:p>
     <w:p>
@@ -19331,23 +19240,7 @@
           <w:sz w:val="20"/>
           <w:szCs w:val="22"/>
         </w:rPr>
-        <w:t xml:space="preserve">The lady told </w:t>
-      </w:r>
-      <w:proofErr w:type="spellStart"/>
-      <w:r>
-        <w:rPr>
-          <w:sz w:val="20"/>
-          <w:szCs w:val="22"/>
-        </w:rPr>
-        <w:t>Caldewell</w:t>
-      </w:r>
-      <w:proofErr w:type="spellEnd"/>
-      <w:r>
-        <w:rPr>
-          <w:sz w:val="20"/>
-          <w:szCs w:val="22"/>
-        </w:rPr>
-        <w:t xml:space="preserve"> she'd bought a new wireless mouse, and, since it</w:t>
+        <w:t>The lady told Caldewell she'd bought a new wireless mouse, and, since it</w:t>
       </w:r>
     </w:p>
     <w:p>
@@ -19673,8 +19566,8 @@
     </w:p>
     <w:p/>
     <w:sectPr>
-      <w:headerReference w:type="default" r:id="rId45"/>
-      <w:footerReference w:type="default" r:id="rId46"/>
+      <w:headerReference w:type="default" r:id="rId46"/>
+      <w:footerReference w:type="default" r:id="rId47"/>
       <w:type w:val="continuous"/>
       <w:pgSz w:w="11906" w:h="16838" w:code="9"/>
       <w:pgMar w:top="851" w:right="851" w:bottom="851" w:left="851" w:header="567" w:footer="342" w:gutter="0"/>
@@ -19957,7 +19850,6 @@
               <w:showingPlcHdr/>
               <w:text/>
             </w:sdtPr>
-            <w:sdtEndPr/>
             <w:sdtContent>
               <w:r>
                 <w:rPr>
@@ -31492,7 +31384,7 @@
   <dgm:whole/>
   <dgm:extLst>
     <a:ext uri="http://schemas.microsoft.com/office/drawing/2008/diagram">
-      <dsp:dataModelExt xmlns:dsp="http://schemas.microsoft.com/office/drawing/2008/diagram" relId="rId33" minVer="http://schemas.openxmlformats.org/drawingml/2006/diagram"/>
+      <dsp:dataModelExt xmlns:dsp="http://schemas.microsoft.com/office/drawing/2008/diagram" relId="rId34" minVer="http://schemas.openxmlformats.org/drawingml/2006/diagram"/>
     </a:ext>
   </dgm:extLst>
 </dgm:dataModel>
@@ -37767,6 +37659,7 @@
     <w:rsid w:val="003106BA"/>
     <w:rsid w:val="00394C93"/>
     <w:rsid w:val="003A6587"/>
+    <w:rsid w:val="003B460F"/>
     <w:rsid w:val="003C70A8"/>
     <w:rsid w:val="00522F77"/>
     <w:rsid w:val="0056000B"/>

</xml_diff>

<commit_message>
feat: create event listener and api call for new form
</commit_message>
<xml_diff>
--- a/phase-4/C-WT-AT2-POR-Phase-4.docx
+++ b/phase-4/C-WT-AT2-POR-Phase-4.docx
@@ -4394,6 +4394,7 @@
                   <w14:uncheckedState w14:val="2610" w14:font="MS Gothic"/>
                 </w14:checkbox>
               </w:sdtPr>
+              <w:sdtEndPr/>
               <w:sdtContent>
                 <w:r>
                   <w:rPr>
@@ -4501,6 +4502,7 @@
                   <w14:uncheckedState w14:val="2610" w14:font="MS Gothic"/>
                 </w14:checkbox>
               </w:sdtPr>
+              <w:sdtEndPr/>
               <w:sdtContent>
                 <w:r>
                   <w:rPr>
@@ -4632,6 +4634,7 @@
                   <w14:uncheckedState w14:val="2610" w14:font="MS Gothic"/>
                 </w14:checkbox>
               </w:sdtPr>
+              <w:sdtEndPr/>
               <w:sdtContent>
                 <w:r>
                   <w:rPr>
@@ -4740,6 +4743,7 @@
                   <w14:uncheckedState w14:val="2610" w14:font="MS Gothic"/>
                 </w14:checkbox>
               </w:sdtPr>
+              <w:sdtEndPr/>
               <w:sdtContent>
                 <w:r>
                   <w:rPr>
@@ -16118,6 +16122,7 @@
                 <w:sz w:val="48"/>
                 <w:szCs w:val="48"/>
               </w:rPr>
+              <w:lastRenderedPageBreak/>
               <w:t>A0</w:t>
             </w:r>
             <w:r>
@@ -16191,6 +16196,43 @@
               <w:spacing w:line="312" w:lineRule="auto"/>
               <w:textAlignment w:val="baseline"/>
             </w:pPr>
+            <w:r>
+              <w:drawing>
+                <wp:inline distT="0" distB="0" distL="0" distR="0" wp14:anchorId="632D84DF" wp14:editId="644F534C">
+                  <wp:extent cx="5286375" cy="2819400"/>
+                  <wp:effectExtent l="0" t="0" r="9525" b="0"/>
+                  <wp:docPr id="105098430" name="Picture 1"/>
+                  <wp:cNvGraphicFramePr>
+                    <a:graphicFrameLocks xmlns:a="http://schemas.openxmlformats.org/drawingml/2006/main" noChangeAspect="1"/>
+                  </wp:cNvGraphicFramePr>
+                  <a:graphic xmlns:a="http://schemas.openxmlformats.org/drawingml/2006/main">
+                    <a:graphicData uri="http://schemas.openxmlformats.org/drawingml/2006/picture">
+                      <pic:pic xmlns:pic="http://schemas.openxmlformats.org/drawingml/2006/picture">
+                        <pic:nvPicPr>
+                          <pic:cNvPr id="105098430" name=""/>
+                          <pic:cNvPicPr/>
+                        </pic:nvPicPr>
+                        <pic:blipFill>
+                          <a:blip r:embed="rId23"/>
+                          <a:stretch>
+                            <a:fillRect/>
+                          </a:stretch>
+                        </pic:blipFill>
+                        <pic:spPr>
+                          <a:xfrm>
+                            <a:off x="0" y="0"/>
+                            <a:ext cx="5286375" cy="2819400"/>
+                          </a:xfrm>
+                          <a:prstGeom prst="rect">
+                            <a:avLst/>
+                          </a:prstGeom>
+                        </pic:spPr>
+                      </pic:pic>
+                    </a:graphicData>
+                  </a:graphic>
+                </wp:inline>
+              </w:drawing>
+            </w:r>
           </w:p>
           <w:p>
             <w:pPr>
@@ -17207,7 +17249,7 @@
           <w:szCs w:val="22"/>
         </w:rPr>
       </w:pPr>
-      <w:hyperlink r:id="rId23" w:history="1">
+      <w:hyperlink r:id="rId24" w:history="1">
         <w:r>
           <w:rPr>
             <w:rStyle w:val="Hyperlink"/>
@@ -17228,7 +17270,7 @@
           <w:szCs w:val="22"/>
         </w:rPr>
       </w:pPr>
-      <w:hyperlink r:id="rId24" w:history="1">
+      <w:hyperlink r:id="rId25" w:history="1">
         <w:r>
           <w:rPr>
             <w:rStyle w:val="Hyperlink"/>
@@ -17249,7 +17291,7 @@
           <w:szCs w:val="22"/>
         </w:rPr>
       </w:pPr>
-      <w:hyperlink r:id="rId25" w:history="1">
+      <w:hyperlink r:id="rId26" w:history="1">
         <w:r>
           <w:rPr>
             <w:rStyle w:val="Hyperlink"/>
@@ -17302,7 +17344,7 @@
           <w:szCs w:val="22"/>
         </w:rPr>
       </w:pPr>
-      <w:hyperlink r:id="rId26" w:history="1">
+      <w:hyperlink r:id="rId27" w:history="1">
         <w:r>
           <w:rPr>
             <w:rStyle w:val="Hyperlink"/>
@@ -17323,7 +17365,7 @@
           <w:szCs w:val="22"/>
         </w:rPr>
       </w:pPr>
-      <w:hyperlink r:id="rId27" w:history="1">
+      <w:hyperlink r:id="rId28" w:history="1">
         <w:r>
           <w:rPr>
             <w:rStyle w:val="Hyperlink"/>
@@ -17382,7 +17424,7 @@
           <w:u w:val="none"/>
         </w:rPr>
       </w:pPr>
-      <w:hyperlink r:id="rId28" w:history="1">
+      <w:hyperlink r:id="rId29" w:history="1">
         <w:r>
           <w:rPr>
             <w:rStyle w:val="Hyperlink"/>
@@ -17443,7 +17485,7 @@
           <w:szCs w:val="22"/>
         </w:rPr>
       </w:pPr>
-      <w:hyperlink r:id="rId29" w:history="1">
+      <w:hyperlink r:id="rId30" w:history="1">
         <w:r>
           <w:rPr>
             <w:rStyle w:val="Hyperlink"/>
@@ -18226,7 +18268,7 @@
             <wp:cNvGraphicFramePr/>
             <a:graphic xmlns:a="http://schemas.openxmlformats.org/drawingml/2006/main">
               <a:graphicData uri="http://schemas.openxmlformats.org/drawingml/2006/diagram">
-                <dgm:relIds xmlns:dgm="http://schemas.openxmlformats.org/drawingml/2006/diagram" xmlns:r="http://schemas.openxmlformats.org/officeDocument/2006/relationships" r:dm="rId30" r:lo="rId31" r:qs="rId32" r:cs="rId33"/>
+                <dgm:relIds xmlns:dgm="http://schemas.openxmlformats.org/drawingml/2006/diagram" xmlns:r="http://schemas.openxmlformats.org/officeDocument/2006/relationships" r:dm="rId31" r:lo="rId32" r:qs="rId33" r:cs="rId34"/>
               </a:graphicData>
             </a:graphic>
           </wp:inline>
@@ -18350,7 +18392,7 @@
                     <pic:cNvPicPr/>
                   </pic:nvPicPr>
                   <pic:blipFill>
-                    <a:blip r:embed="rId35" cstate="print">
+                    <a:blip r:embed="rId36" cstate="print">
                       <a:extLst>
                         <a:ext uri="{28A0092B-C50C-407E-A947-70E740481C1C}">
                           <a14:useLocalDpi xmlns:a14="http://schemas.microsoft.com/office/drawing/2010/main" val="0"/>
@@ -18399,7 +18441,7 @@
                     <pic:cNvPicPr/>
                   </pic:nvPicPr>
                   <pic:blipFill>
-                    <a:blip r:embed="rId36" cstate="print">
+                    <a:blip r:embed="rId37" cstate="print">
                       <a:extLst>
                         <a:ext uri="{28A0092B-C50C-407E-A947-70E740481C1C}">
                           <a14:useLocalDpi xmlns:a14="http://schemas.microsoft.com/office/drawing/2010/main" val="0"/>
@@ -18482,7 +18524,7 @@
                     <pic:cNvPicPr/>
                   </pic:nvPicPr>
                   <pic:blipFill>
-                    <a:blip r:embed="rId37" cstate="print">
+                    <a:blip r:embed="rId38" cstate="print">
                       <a:extLst>
                         <a:ext uri="{28A0092B-C50C-407E-A947-70E740481C1C}">
                           <a14:useLocalDpi xmlns:a14="http://schemas.microsoft.com/office/drawing/2010/main" val="0"/>
@@ -18531,7 +18573,7 @@
                     <pic:cNvPicPr/>
                   </pic:nvPicPr>
                   <pic:blipFill>
-                    <a:blip r:embed="rId38" cstate="print">
+                    <a:blip r:embed="rId39" cstate="print">
                       <a:extLst>
                         <a:ext uri="{28A0092B-C50C-407E-A947-70E740481C1C}">
                           <a14:useLocalDpi xmlns:a14="http://schemas.microsoft.com/office/drawing/2010/main" val="0"/>
@@ -18579,7 +18621,7 @@
                     <pic:cNvPicPr/>
                   </pic:nvPicPr>
                   <pic:blipFill>
-                    <a:blip r:embed="rId39" cstate="print">
+                    <a:blip r:embed="rId40" cstate="print">
                       <a:extLst>
                         <a:ext uri="{28A0092B-C50C-407E-A947-70E740481C1C}">
                           <a14:useLocalDpi xmlns:a14="http://schemas.microsoft.com/office/drawing/2010/main" val="0"/>
@@ -18628,7 +18670,7 @@
                     <pic:cNvPicPr/>
                   </pic:nvPicPr>
                   <pic:blipFill>
-                    <a:blip r:embed="rId40" cstate="print">
+                    <a:blip r:embed="rId41" cstate="print">
                       <a:extLst>
                         <a:ext uri="{28A0092B-C50C-407E-A947-70E740481C1C}">
                           <a14:useLocalDpi xmlns:a14="http://schemas.microsoft.com/office/drawing/2010/main" val="0"/>
@@ -18701,7 +18743,7 @@
                     <pic:cNvPicPr/>
                   </pic:nvPicPr>
                   <pic:blipFill rotWithShape="1">
-                    <a:blip r:embed="rId41" cstate="print">
+                    <a:blip r:embed="rId42" cstate="print">
                       <a:extLst>
                         <a:ext uri="{28A0092B-C50C-407E-A947-70E740481C1C}">
                           <a14:useLocalDpi xmlns:a14="http://schemas.microsoft.com/office/drawing/2010/main" val="0"/>
@@ -18769,7 +18811,7 @@
                     <pic:cNvPicPr/>
                   </pic:nvPicPr>
                   <pic:blipFill>
-                    <a:blip r:embed="rId42" cstate="print">
+                    <a:blip r:embed="rId43" cstate="print">
                       <a:extLst>
                         <a:ext uri="{28A0092B-C50C-407E-A947-70E740481C1C}">
                           <a14:useLocalDpi xmlns:a14="http://schemas.microsoft.com/office/drawing/2010/main" val="0"/>
@@ -18832,7 +18874,7 @@
                     <pic:cNvPicPr/>
                   </pic:nvPicPr>
                   <pic:blipFill>
-                    <a:blip r:embed="rId43" cstate="print">
+                    <a:blip r:embed="rId44" cstate="print">
                       <a:extLst>
                         <a:ext uri="{28A0092B-C50C-407E-A947-70E740481C1C}">
                           <a14:useLocalDpi xmlns:a14="http://schemas.microsoft.com/office/drawing/2010/main" val="0"/>
@@ -18890,7 +18932,7 @@
                     <pic:cNvPicPr/>
                   </pic:nvPicPr>
                   <pic:blipFill>
-                    <a:blip r:embed="rId44" cstate="print">
+                    <a:blip r:embed="rId45" cstate="print">
                       <a:extLst>
                         <a:ext uri="{28A0092B-C50C-407E-A947-70E740481C1C}">
                           <a14:useLocalDpi xmlns:a14="http://schemas.microsoft.com/office/drawing/2010/main" val="0"/>
@@ -18950,7 +18992,7 @@
                     <pic:cNvPicPr/>
                   </pic:nvPicPr>
                   <pic:blipFill rotWithShape="1">
-                    <a:blip r:embed="rId45" cstate="print">
+                    <a:blip r:embed="rId46" cstate="print">
                       <a:extLst>
                         <a:ext uri="{28A0092B-C50C-407E-A947-70E740481C1C}">
                           <a14:useLocalDpi xmlns:a14="http://schemas.microsoft.com/office/drawing/2010/main" val="0"/>
@@ -19015,7 +19057,7 @@
                     <pic:cNvPicPr/>
                   </pic:nvPicPr>
                   <pic:blipFill rotWithShape="1">
-                    <a:blip r:embed="rId45" cstate="print">
+                    <a:blip r:embed="rId46" cstate="print">
                       <a:extLst>
                         <a:ext uri="{28A0092B-C50C-407E-A947-70E740481C1C}">
                           <a14:useLocalDpi xmlns:a14="http://schemas.microsoft.com/office/drawing/2010/main" val="0"/>
@@ -19566,8 +19608,8 @@
     </w:p>
     <w:p/>
     <w:sectPr>
-      <w:headerReference w:type="default" r:id="rId46"/>
-      <w:footerReference w:type="default" r:id="rId47"/>
+      <w:headerReference w:type="default" r:id="rId47"/>
+      <w:footerReference w:type="default" r:id="rId48"/>
       <w:type w:val="continuous"/>
       <w:pgSz w:w="11906" w:h="16838" w:code="9"/>
       <w:pgMar w:top="851" w:right="851" w:bottom="851" w:left="851" w:header="567" w:footer="342" w:gutter="0"/>
@@ -19850,6 +19892,7 @@
               <w:showingPlcHdr/>
               <w:text/>
             </w:sdtPr>
+            <w:sdtEndPr/>
             <w:sdtContent>
               <w:r>
                 <w:rPr>
@@ -31384,7 +31427,7 @@
   <dgm:whole/>
   <dgm:extLst>
     <a:ext uri="http://schemas.microsoft.com/office/drawing/2008/diagram">
-      <dsp:dataModelExt xmlns:dsp="http://schemas.microsoft.com/office/drawing/2008/diagram" relId="rId34" minVer="http://schemas.openxmlformats.org/drawingml/2006/diagram"/>
+      <dsp:dataModelExt xmlns:dsp="http://schemas.microsoft.com/office/drawing/2008/diagram" relId="rId35" minVer="http://schemas.openxmlformats.org/drawingml/2006/diagram"/>
     </a:ext>
   </dgm:extLst>
 </dgm:dataModel>
@@ -37659,7 +37702,6 @@
     <w:rsid w:val="003106BA"/>
     <w:rsid w:val="00394C93"/>
     <w:rsid w:val="003A6587"/>
-    <w:rsid w:val="003B460F"/>
     <w:rsid w:val="003C70A8"/>
     <w:rsid w:val="00522F77"/>
     <w:rsid w:val="0056000B"/>

</xml_diff>

<commit_message>
feat: adding evidence of browser success
</commit_message>
<xml_diff>
--- a/phase-4/C-WT-AT2-POR-Phase-4.docx
+++ b/phase-4/C-WT-AT2-POR-Phase-4.docx
@@ -16668,7 +16668,11 @@
             </w:r>
           </w:p>
           <w:p/>
-          <w:p/>
+          <w:p>
+            <w:r>
+              <w:t>Google Chrome</w:t>
+            </w:r>
+          </w:p>
           <w:p>
             <w:pPr>
               <w:pStyle w:val="Heading3"/>
@@ -16682,6 +16686,43 @@
               <w:spacing w:line="312" w:lineRule="auto"/>
               <w:textAlignment w:val="baseline"/>
             </w:pPr>
+            <w:r>
+              <w:drawing>
+                <wp:inline distT="0" distB="0" distL="0" distR="0" wp14:anchorId="4DE1556D" wp14:editId="5897093E">
+                  <wp:extent cx="5286375" cy="2332990"/>
+                  <wp:effectExtent l="0" t="0" r="9525" b="0"/>
+                  <wp:docPr id="2059307849" name="Picture 1"/>
+                  <wp:cNvGraphicFramePr>
+                    <a:graphicFrameLocks xmlns:a="http://schemas.openxmlformats.org/drawingml/2006/main" noChangeAspect="1"/>
+                  </wp:cNvGraphicFramePr>
+                  <a:graphic xmlns:a="http://schemas.openxmlformats.org/drawingml/2006/main">
+                    <a:graphicData uri="http://schemas.openxmlformats.org/drawingml/2006/picture">
+                      <pic:pic xmlns:pic="http://schemas.openxmlformats.org/drawingml/2006/picture">
+                        <pic:nvPicPr>
+                          <pic:cNvPr id="2059307849" name=""/>
+                          <pic:cNvPicPr/>
+                        </pic:nvPicPr>
+                        <pic:blipFill>
+                          <a:blip r:embed="rId24"/>
+                          <a:stretch>
+                            <a:fillRect/>
+                          </a:stretch>
+                        </pic:blipFill>
+                        <pic:spPr>
+                          <a:xfrm>
+                            <a:off x="0" y="0"/>
+                            <a:ext cx="5286375" cy="2332990"/>
+                          </a:xfrm>
+                          <a:prstGeom prst="rect">
+                            <a:avLst/>
+                          </a:prstGeom>
+                        </pic:spPr>
+                      </pic:pic>
+                    </a:graphicData>
+                  </a:graphic>
+                </wp:inline>
+              </w:drawing>
+            </w:r>
           </w:p>
           <w:p>
             <w:pPr>
@@ -16720,6 +16761,7 @@
                 <w:sz w:val="48"/>
                 <w:szCs w:val="48"/>
               </w:rPr>
+              <w:lastRenderedPageBreak/>
               <w:t>A0</w:t>
             </w:r>
             <w:r>
@@ -16755,7 +16797,11 @@
               <w:t>Which browser is this screenshot from?</w:t>
             </w:r>
           </w:p>
-          <w:p/>
+          <w:p>
+            <w:r>
+              <w:t>Brave</w:t>
+            </w:r>
+          </w:p>
           <w:p/>
           <w:p>
             <w:pPr>
@@ -16770,6 +16816,43 @@
               <w:spacing w:line="312" w:lineRule="auto"/>
               <w:textAlignment w:val="baseline"/>
             </w:pPr>
+            <w:r>
+              <w:drawing>
+                <wp:inline distT="0" distB="0" distL="0" distR="0" wp14:anchorId="5237A977" wp14:editId="3C6D11BF">
+                  <wp:extent cx="5286375" cy="2218690"/>
+                  <wp:effectExtent l="0" t="0" r="9525" b="0"/>
+                  <wp:docPr id="1972514547" name="Picture 1"/>
+                  <wp:cNvGraphicFramePr>
+                    <a:graphicFrameLocks xmlns:a="http://schemas.openxmlformats.org/drawingml/2006/main" noChangeAspect="1"/>
+                  </wp:cNvGraphicFramePr>
+                  <a:graphic xmlns:a="http://schemas.openxmlformats.org/drawingml/2006/main">
+                    <a:graphicData uri="http://schemas.openxmlformats.org/drawingml/2006/picture">
+                      <pic:pic xmlns:pic="http://schemas.openxmlformats.org/drawingml/2006/picture">
+                        <pic:nvPicPr>
+                          <pic:cNvPr id="1972514547" name=""/>
+                          <pic:cNvPicPr/>
+                        </pic:nvPicPr>
+                        <pic:blipFill>
+                          <a:blip r:embed="rId25"/>
+                          <a:stretch>
+                            <a:fillRect/>
+                          </a:stretch>
+                        </pic:blipFill>
+                        <pic:spPr>
+                          <a:xfrm>
+                            <a:off x="0" y="0"/>
+                            <a:ext cx="5286375" cy="2218690"/>
+                          </a:xfrm>
+                          <a:prstGeom prst="rect">
+                            <a:avLst/>
+                          </a:prstGeom>
+                        </pic:spPr>
+                      </pic:pic>
+                    </a:graphicData>
+                  </a:graphic>
+                </wp:inline>
+              </w:drawing>
+            </w:r>
           </w:p>
           <w:p>
             <w:pPr>
@@ -16835,7 +16918,11 @@
               <w:t>Which browser is this screenshot from?</w:t>
             </w:r>
           </w:p>
-          <w:p/>
+          <w:p>
+            <w:r>
+              <w:t>Mozilla Firefox</w:t>
+            </w:r>
+          </w:p>
           <w:p/>
           <w:p>
             <w:pPr>
@@ -16850,6 +16937,43 @@
               <w:spacing w:line="312" w:lineRule="auto"/>
               <w:textAlignment w:val="baseline"/>
             </w:pPr>
+            <w:r>
+              <w:drawing>
+                <wp:inline distT="0" distB="0" distL="0" distR="0" wp14:anchorId="6979EEC3" wp14:editId="05C9AF0C">
+                  <wp:extent cx="5286375" cy="2600960"/>
+                  <wp:effectExtent l="0" t="0" r="9525" b="8890"/>
+                  <wp:docPr id="2138427447" name="Picture 1"/>
+                  <wp:cNvGraphicFramePr>
+                    <a:graphicFrameLocks xmlns:a="http://schemas.openxmlformats.org/drawingml/2006/main" noChangeAspect="1"/>
+                  </wp:cNvGraphicFramePr>
+                  <a:graphic xmlns:a="http://schemas.openxmlformats.org/drawingml/2006/main">
+                    <a:graphicData uri="http://schemas.openxmlformats.org/drawingml/2006/picture">
+                      <pic:pic xmlns:pic="http://schemas.openxmlformats.org/drawingml/2006/picture">
+                        <pic:nvPicPr>
+                          <pic:cNvPr id="2138427447" name=""/>
+                          <pic:cNvPicPr/>
+                        </pic:nvPicPr>
+                        <pic:blipFill>
+                          <a:blip r:embed="rId26"/>
+                          <a:stretch>
+                            <a:fillRect/>
+                          </a:stretch>
+                        </pic:blipFill>
+                        <pic:spPr>
+                          <a:xfrm>
+                            <a:off x="0" y="0"/>
+                            <a:ext cx="5286375" cy="2600960"/>
+                          </a:xfrm>
+                          <a:prstGeom prst="rect">
+                            <a:avLst/>
+                          </a:prstGeom>
+                        </pic:spPr>
+                      </pic:pic>
+                    </a:graphicData>
+                  </a:graphic>
+                </wp:inline>
+              </w:drawing>
+            </w:r>
           </w:p>
           <w:p>
             <w:pPr>
@@ -16953,6 +17077,7 @@
                 <w:sz w:val="48"/>
                 <w:szCs w:val="48"/>
               </w:rPr>
+              <w:lastRenderedPageBreak/>
               <w:t>END</w:t>
             </w:r>
           </w:p>
@@ -17249,7 +17374,7 @@
           <w:szCs w:val="22"/>
         </w:rPr>
       </w:pPr>
-      <w:hyperlink r:id="rId24" w:history="1">
+      <w:hyperlink r:id="rId27" w:history="1">
         <w:r>
           <w:rPr>
             <w:rStyle w:val="Hyperlink"/>
@@ -17270,7 +17395,7 @@
           <w:szCs w:val="22"/>
         </w:rPr>
       </w:pPr>
-      <w:hyperlink r:id="rId25" w:history="1">
+      <w:hyperlink r:id="rId28" w:history="1">
         <w:r>
           <w:rPr>
             <w:rStyle w:val="Hyperlink"/>
@@ -17291,7 +17416,7 @@
           <w:szCs w:val="22"/>
         </w:rPr>
       </w:pPr>
-      <w:hyperlink r:id="rId26" w:history="1">
+      <w:hyperlink r:id="rId29" w:history="1">
         <w:r>
           <w:rPr>
             <w:rStyle w:val="Hyperlink"/>
@@ -17344,7 +17469,7 @@
           <w:szCs w:val="22"/>
         </w:rPr>
       </w:pPr>
-      <w:hyperlink r:id="rId27" w:history="1">
+      <w:hyperlink r:id="rId30" w:history="1">
         <w:r>
           <w:rPr>
             <w:rStyle w:val="Hyperlink"/>
@@ -17365,7 +17490,7 @@
           <w:szCs w:val="22"/>
         </w:rPr>
       </w:pPr>
-      <w:hyperlink r:id="rId28" w:history="1">
+      <w:hyperlink r:id="rId31" w:history="1">
         <w:r>
           <w:rPr>
             <w:rStyle w:val="Hyperlink"/>
@@ -17424,7 +17549,7 @@
           <w:u w:val="none"/>
         </w:rPr>
       </w:pPr>
-      <w:hyperlink r:id="rId29" w:history="1">
+      <w:hyperlink r:id="rId32" w:history="1">
         <w:r>
           <w:rPr>
             <w:rStyle w:val="Hyperlink"/>
@@ -17485,7 +17610,7 @@
           <w:szCs w:val="22"/>
         </w:rPr>
       </w:pPr>
-      <w:hyperlink r:id="rId30" w:history="1">
+      <w:hyperlink r:id="rId33" w:history="1">
         <w:r>
           <w:rPr>
             <w:rStyle w:val="Hyperlink"/>
@@ -18268,7 +18393,7 @@
             <wp:cNvGraphicFramePr/>
             <a:graphic xmlns:a="http://schemas.openxmlformats.org/drawingml/2006/main">
               <a:graphicData uri="http://schemas.openxmlformats.org/drawingml/2006/diagram">
-                <dgm:relIds xmlns:dgm="http://schemas.openxmlformats.org/drawingml/2006/diagram" xmlns:r="http://schemas.openxmlformats.org/officeDocument/2006/relationships" r:dm="rId31" r:lo="rId32" r:qs="rId33" r:cs="rId34"/>
+                <dgm:relIds xmlns:dgm="http://schemas.openxmlformats.org/drawingml/2006/diagram" xmlns:r="http://schemas.openxmlformats.org/officeDocument/2006/relationships" r:dm="rId34" r:lo="rId35" r:qs="rId36" r:cs="rId37"/>
               </a:graphicData>
             </a:graphic>
           </wp:inline>
@@ -18392,7 +18517,7 @@
                     <pic:cNvPicPr/>
                   </pic:nvPicPr>
                   <pic:blipFill>
-                    <a:blip r:embed="rId36" cstate="print">
+                    <a:blip r:embed="rId39" cstate="print">
                       <a:extLst>
                         <a:ext uri="{28A0092B-C50C-407E-A947-70E740481C1C}">
                           <a14:useLocalDpi xmlns:a14="http://schemas.microsoft.com/office/drawing/2010/main" val="0"/>
@@ -18441,7 +18566,7 @@
                     <pic:cNvPicPr/>
                   </pic:nvPicPr>
                   <pic:blipFill>
-                    <a:blip r:embed="rId37" cstate="print">
+                    <a:blip r:embed="rId40" cstate="print">
                       <a:extLst>
                         <a:ext uri="{28A0092B-C50C-407E-A947-70E740481C1C}">
                           <a14:useLocalDpi xmlns:a14="http://schemas.microsoft.com/office/drawing/2010/main" val="0"/>
@@ -18524,7 +18649,7 @@
                     <pic:cNvPicPr/>
                   </pic:nvPicPr>
                   <pic:blipFill>
-                    <a:blip r:embed="rId38" cstate="print">
+                    <a:blip r:embed="rId41" cstate="print">
                       <a:extLst>
                         <a:ext uri="{28A0092B-C50C-407E-A947-70E740481C1C}">
                           <a14:useLocalDpi xmlns:a14="http://schemas.microsoft.com/office/drawing/2010/main" val="0"/>
@@ -18573,7 +18698,7 @@
                     <pic:cNvPicPr/>
                   </pic:nvPicPr>
                   <pic:blipFill>
-                    <a:blip r:embed="rId39" cstate="print">
+                    <a:blip r:embed="rId42" cstate="print">
                       <a:extLst>
                         <a:ext uri="{28A0092B-C50C-407E-A947-70E740481C1C}">
                           <a14:useLocalDpi xmlns:a14="http://schemas.microsoft.com/office/drawing/2010/main" val="0"/>
@@ -18621,7 +18746,7 @@
                     <pic:cNvPicPr/>
                   </pic:nvPicPr>
                   <pic:blipFill>
-                    <a:blip r:embed="rId40" cstate="print">
+                    <a:blip r:embed="rId43" cstate="print">
                       <a:extLst>
                         <a:ext uri="{28A0092B-C50C-407E-A947-70E740481C1C}">
                           <a14:useLocalDpi xmlns:a14="http://schemas.microsoft.com/office/drawing/2010/main" val="0"/>
@@ -18670,7 +18795,7 @@
                     <pic:cNvPicPr/>
                   </pic:nvPicPr>
                   <pic:blipFill>
-                    <a:blip r:embed="rId41" cstate="print">
+                    <a:blip r:embed="rId44" cstate="print">
                       <a:extLst>
                         <a:ext uri="{28A0092B-C50C-407E-A947-70E740481C1C}">
                           <a14:useLocalDpi xmlns:a14="http://schemas.microsoft.com/office/drawing/2010/main" val="0"/>
@@ -18743,7 +18868,7 @@
                     <pic:cNvPicPr/>
                   </pic:nvPicPr>
                   <pic:blipFill rotWithShape="1">
-                    <a:blip r:embed="rId42" cstate="print">
+                    <a:blip r:embed="rId45" cstate="print">
                       <a:extLst>
                         <a:ext uri="{28A0092B-C50C-407E-A947-70E740481C1C}">
                           <a14:useLocalDpi xmlns:a14="http://schemas.microsoft.com/office/drawing/2010/main" val="0"/>
@@ -18811,7 +18936,7 @@
                     <pic:cNvPicPr/>
                   </pic:nvPicPr>
                   <pic:blipFill>
-                    <a:blip r:embed="rId43" cstate="print">
+                    <a:blip r:embed="rId46" cstate="print">
                       <a:extLst>
                         <a:ext uri="{28A0092B-C50C-407E-A947-70E740481C1C}">
                           <a14:useLocalDpi xmlns:a14="http://schemas.microsoft.com/office/drawing/2010/main" val="0"/>
@@ -18874,7 +18999,7 @@
                     <pic:cNvPicPr/>
                   </pic:nvPicPr>
                   <pic:blipFill>
-                    <a:blip r:embed="rId44" cstate="print">
+                    <a:blip r:embed="rId47" cstate="print">
                       <a:extLst>
                         <a:ext uri="{28A0092B-C50C-407E-A947-70E740481C1C}">
                           <a14:useLocalDpi xmlns:a14="http://schemas.microsoft.com/office/drawing/2010/main" val="0"/>
@@ -18932,7 +19057,7 @@
                     <pic:cNvPicPr/>
                   </pic:nvPicPr>
                   <pic:blipFill>
-                    <a:blip r:embed="rId45" cstate="print">
+                    <a:blip r:embed="rId48" cstate="print">
                       <a:extLst>
                         <a:ext uri="{28A0092B-C50C-407E-A947-70E740481C1C}">
                           <a14:useLocalDpi xmlns:a14="http://schemas.microsoft.com/office/drawing/2010/main" val="0"/>
@@ -18992,7 +19117,7 @@
                     <pic:cNvPicPr/>
                   </pic:nvPicPr>
                   <pic:blipFill rotWithShape="1">
-                    <a:blip r:embed="rId46" cstate="print">
+                    <a:blip r:embed="rId49" cstate="print">
                       <a:extLst>
                         <a:ext uri="{28A0092B-C50C-407E-A947-70E740481C1C}">
                           <a14:useLocalDpi xmlns:a14="http://schemas.microsoft.com/office/drawing/2010/main" val="0"/>
@@ -19057,7 +19182,7 @@
                     <pic:cNvPicPr/>
                   </pic:nvPicPr>
                   <pic:blipFill rotWithShape="1">
-                    <a:blip r:embed="rId46" cstate="print">
+                    <a:blip r:embed="rId49" cstate="print">
                       <a:extLst>
                         <a:ext uri="{28A0092B-C50C-407E-A947-70E740481C1C}">
                           <a14:useLocalDpi xmlns:a14="http://schemas.microsoft.com/office/drawing/2010/main" val="0"/>
@@ -19608,8 +19733,8 @@
     </w:p>
     <w:p/>
     <w:sectPr>
-      <w:headerReference w:type="default" r:id="rId47"/>
-      <w:footerReference w:type="default" r:id="rId48"/>
+      <w:headerReference w:type="default" r:id="rId50"/>
+      <w:footerReference w:type="default" r:id="rId51"/>
       <w:type w:val="continuous"/>
       <w:pgSz w:w="11906" w:h="16838" w:code="9"/>
       <w:pgMar w:top="851" w:right="851" w:bottom="851" w:left="851" w:header="567" w:footer="342" w:gutter="0"/>
@@ -31427,7 +31552,7 @@
   <dgm:whole/>
   <dgm:extLst>
     <a:ext uri="http://schemas.microsoft.com/office/drawing/2008/diagram">
-      <dsp:dataModelExt xmlns:dsp="http://schemas.microsoft.com/office/drawing/2008/diagram" relId="rId35" minVer="http://schemas.openxmlformats.org/drawingml/2006/diagram"/>
+      <dsp:dataModelExt xmlns:dsp="http://schemas.microsoft.com/office/drawing/2008/diagram" relId="rId38" minVer="http://schemas.openxmlformats.org/drawingml/2006/diagram"/>
     </a:ext>
   </dgm:extLst>
 </dgm:dataModel>

</xml_diff>